<commit_message>
Actualización de la version de los poms Actualización del manual de instalación
</commit_message>
<xml_diff>
--- a/doc/INS001_Manual instalacion Archium_v1.5.docx
+++ b/doc/INS001_Manual instalacion Archium_v1.5.docx
@@ -528,18 +528,8 @@
                                       <w:sz w:val="18"/>
                                       <w:szCs w:val="18"/>
                                     </w:rPr>
-                                    <w:t xml:space="preserve">Avda. Ranillas 1D, Planta 2, </w:t>
+                                    <w:t>Avda. Ranillas 1D, Planta 2, Of.D</w:t>
                                   </w:r>
-                                  <w:proofErr w:type="spellStart"/>
-                                  <w:r>
-                                    <w:rPr>
-                                      <w:color w:val="000000"/>
-                                      <w:sz w:val="18"/>
-                                      <w:szCs w:val="18"/>
-                                    </w:rPr>
-                                    <w:t>Of.D</w:t>
-                                  </w:r>
-                                  <w:proofErr w:type="spellEnd"/>
                                   <w:r>
                                     <w:rPr>
                                       <w:sz w:val="18"/>
@@ -703,18 +693,8 @@
                                 <w:sz w:val="18"/>
                                 <w:szCs w:val="18"/>
                               </w:rPr>
-                              <w:t xml:space="preserve">Avda. Ranillas 1D, Planta 2, </w:t>
+                              <w:t>Avda. Ranillas 1D, Planta 2, Of.D</w:t>
                             </w:r>
-                            <w:proofErr w:type="spellStart"/>
-                            <w:r>
-                              <w:rPr>
-                                <w:color w:val="000000"/>
-                                <w:sz w:val="18"/>
-                                <w:szCs w:val="18"/>
-                              </w:rPr>
-                              <w:t>Of.D</w:t>
-                            </w:r>
-                            <w:proofErr w:type="spellEnd"/>
                             <w:r>
                               <w:rPr>
                                 <w:sz w:val="18"/>
@@ -1202,18 +1182,8 @@
                 <w:b w:val="0"/>
                 <w:color w:val="252525"/>
               </w:rPr>
-              <w:t xml:space="preserve">Antoni Gayá </w:t>
-            </w:r>
-            <w:proofErr w:type="spellStart"/>
-            <w:r>
-              <w:rPr>
-                <w:rFonts w:eastAsia="Times New Roman"/>
-                <w:b w:val="0"/>
-                <w:color w:val="252525"/>
-              </w:rPr>
-              <w:t>Gayá</w:t>
-            </w:r>
-            <w:proofErr w:type="spellEnd"/>
+              <w:t>Antoni Gayá Gayá</w:t>
+            </w:r>
           </w:p>
         </w:tc>
       </w:tr>
@@ -1897,16 +1867,8 @@
               <w:rPr>
                 <w:color w:val="414142"/>
               </w:rPr>
-              <w:t xml:space="preserve">Corrección de la parte de </w:t>
-            </w:r>
-            <w:proofErr w:type="spellStart"/>
-            <w:r>
-              <w:rPr>
-                <w:color w:val="414142"/>
-              </w:rPr>
-              <w:t>Keycloak</w:t>
-            </w:r>
-            <w:proofErr w:type="spellEnd"/>
+              <w:t>Corrección de la parte de Keycloak</w:t>
+            </w:r>
           </w:p>
         </w:tc>
       </w:tr>
@@ -3379,88 +3341,70 @@
       <w:r>
         <w:br w:type="page"/>
       </w:r>
-      <w:bookmarkStart w:id="1" w:name="_GoBack"/>
-      <w:bookmarkEnd w:id="1"/>
     </w:p>
     <w:p>
       <w:pPr>
         <w:pStyle w:val="Nivel1"/>
       </w:pPr>
-      <w:bookmarkStart w:id="2" w:name="_Toc519848989"/>
+      <w:bookmarkStart w:id="1" w:name="_Toc519848989"/>
     </w:p>
     <w:p>
       <w:pPr>
         <w:pStyle w:val="Ttulo2"/>
       </w:pPr>
-      <w:bookmarkStart w:id="3" w:name="_Toc31206388"/>
-      <w:bookmarkStart w:id="4" w:name="_Toc61856397"/>
+      <w:bookmarkStart w:id="2" w:name="_Toc31206388"/>
+      <w:bookmarkStart w:id="3" w:name="_Toc61856397"/>
       <w:r>
         <w:t>Propósito del documento</w:t>
       </w:r>
+      <w:bookmarkEnd w:id="2"/>
       <w:bookmarkEnd w:id="3"/>
+    </w:p>
+    <w:p>
+      <w:r>
+        <w:t xml:space="preserve">El objetivo del presente documento es llevar a cabo el </w:t>
+      </w:r>
+      <w:r>
+        <w:t xml:space="preserve">manual de la instalación de la aplicación Archium para la gestión documental del </w:t>
+      </w:r>
+      <w:r>
+        <w:t>CAIB.</w:t>
+      </w:r>
+    </w:p>
+    <w:p/>
+    <w:p>
+      <w:pPr>
+        <w:pStyle w:val="Ttulo2"/>
+      </w:pPr>
+      <w:bookmarkStart w:id="4" w:name="_Toc31206389"/>
+      <w:bookmarkStart w:id="5" w:name="_Toc61856398"/>
+      <w:r>
+        <w:t>Alcance</w:t>
+      </w:r>
       <w:bookmarkEnd w:id="4"/>
-    </w:p>
-    <w:p>
-      <w:r>
-        <w:t xml:space="preserve">El objetivo del presente documento es llevar a cabo el </w:t>
-      </w:r>
-      <w:r>
-        <w:t xml:space="preserve">manual de la instalación de la aplicación Archium para la gestión documental del </w:t>
-      </w:r>
-      <w:r>
-        <w:t>CAIB.</w:t>
+      <w:bookmarkEnd w:id="5"/>
+    </w:p>
+    <w:p>
+      <w:r>
+        <w:t>El alcance de ésta aplicación comprenderá desde la creación de formularios para facilitar el ingreso de datos respectivos a Cuadros de Clasificación, Funciones, Series Documentales y Procedimientos Identificados, hasta la gestión y mantenimiento de dichas tablas, haciendo posible la modificación, introducción de datos tanto de estas tablas como de las tablas maestras en la base de datos.</w:t>
       </w:r>
     </w:p>
     <w:p/>
     <w:p>
       <w:pPr>
         <w:pStyle w:val="Ttulo2"/>
-      </w:pPr>
-      <w:bookmarkStart w:id="5" w:name="_Toc31206389"/>
-      <w:bookmarkStart w:id="6" w:name="_Toc61856398"/>
-      <w:r>
-        <w:t>Alcance</w:t>
-      </w:r>
-      <w:bookmarkEnd w:id="5"/>
+        <w:rPr>
+          <w:lang w:val="en-US"/>
+        </w:rPr>
+      </w:pPr>
+      <w:bookmarkStart w:id="6" w:name="_Toc61856399"/>
+      <w:r>
+        <w:rPr>
+          <w:lang w:val="en-US"/>
+        </w:rPr>
+        <w:t>Requerimientos.</w:t>
+      </w:r>
       <w:bookmarkEnd w:id="6"/>
-    </w:p>
-    <w:p>
-      <w:r>
-        <w:t xml:space="preserve">El alcance de </w:t>
-      </w:r>
-      <w:proofErr w:type="gramStart"/>
-      <w:r>
-        <w:t>ésta</w:t>
-      </w:r>
-      <w:proofErr w:type="gramEnd"/>
-      <w:r>
-        <w:t xml:space="preserve"> aplicación comprenderá desde la creación de formularios para facilitar el ingreso de datos respectivos a Cuadros de Clasificación, Funciones, Series Documentales y Procedimientos Identificados, hasta la gestión y mantenimiento de dichas tablas, haciendo posible la modificación, introducción de datos tanto de estas tablas como de las tablas maestras en la base de datos.</w:t>
-      </w:r>
-    </w:p>
-    <w:p/>
-    <w:p>
-      <w:pPr>
-        <w:pStyle w:val="Ttulo2"/>
-        <w:rPr>
-          <w:lang w:val="en-US"/>
-        </w:rPr>
-      </w:pPr>
-      <w:bookmarkStart w:id="7" w:name="_Toc61856399"/>
-      <w:proofErr w:type="spellStart"/>
-      <w:r>
-        <w:rPr>
-          <w:lang w:val="en-US"/>
-        </w:rPr>
-        <w:t>Requerimientos</w:t>
-      </w:r>
-      <w:proofErr w:type="spellEnd"/>
-      <w:r>
-        <w:rPr>
-          <w:lang w:val="en-US"/>
-        </w:rPr>
-        <w:t>.</w:t>
-      </w:r>
-      <w:bookmarkEnd w:id="7"/>
     </w:p>
     <w:p>
       <w:r>
@@ -3475,13 +3419,8 @@
           <w:numId w:val="35"/>
         </w:numPr>
       </w:pPr>
-      <w:proofErr w:type="spellStart"/>
-      <w:r>
-        <w:t>OpenJDK</w:t>
-      </w:r>
-      <w:proofErr w:type="spellEnd"/>
-      <w:r>
-        <w:t xml:space="preserve"> 11 que es la versión libre de la plataforma de desarrollo Java</w:t>
+      <w:r>
+        <w:t>OpenJDK 11 que es la versión libre de la plataforma de desarrollo Java</w:t>
       </w:r>
       <w:r>
         <w:t>.</w:t>
@@ -3496,15 +3435,7 @@
         </w:numPr>
       </w:pPr>
       <w:r>
-        <w:t xml:space="preserve">JBoss EAP 7.2 como servidor de aplicaciones </w:t>
-      </w:r>
-      <w:proofErr w:type="spellStart"/>
-      <w:r>
-        <w:t>JavaEE</w:t>
-      </w:r>
-      <w:proofErr w:type="spellEnd"/>
-      <w:r>
-        <w:t>.</w:t>
+        <w:t>JBoss EAP 7.2 como servidor de aplicaciones JavaEE.</w:t>
       </w:r>
     </w:p>
     <w:p>
@@ -3515,13 +3446,8 @@
           <w:numId w:val="35"/>
         </w:numPr>
       </w:pPr>
-      <w:proofErr w:type="spellStart"/>
-      <w:r>
-        <w:t>KeyCloack</w:t>
-      </w:r>
-      <w:proofErr w:type="spellEnd"/>
-      <w:r>
-        <w:t xml:space="preserve"> 6.0.1 como software para controlar el acceso de sesión único</w:t>
+      <w:r>
+        <w:t>KeyCloack 6.0.1 como software para controlar el acceso de sesión único</w:t>
       </w:r>
       <w:r>
         <w:t>.</w:t>
@@ -3551,13 +3477,8 @@
       <w:pPr>
         <w:pStyle w:val="Nivel2"/>
       </w:pPr>
-      <w:proofErr w:type="spellStart"/>
-      <w:r>
-        <w:t>OpenJDK</w:t>
-      </w:r>
-      <w:proofErr w:type="spellEnd"/>
-      <w:r>
-        <w:t xml:space="preserve"> 11</w:t>
+      <w:r>
+        <w:t>OpenJDK 11</w:t>
       </w:r>
     </w:p>
     <w:p>
@@ -3596,29 +3517,28 @@
         <w:rPr>
           <w:rStyle w:val="tlid-translation"/>
         </w:rPr>
-        <w:t xml:space="preserve">Para crear la base de datos primero hay que crear al usuario que tendrá acceso a esta. Esta información la necesitaremos más adelante para el Data </w:t>
-      </w:r>
-      <w:proofErr w:type="spellStart"/>
-      <w:r>
+        <w:t>Para crear la base de datos primero hay que crear al usuario que tendrá acceso a esta. Esta información la necesitaremos más adelante para el Data source.</w:t>
+      </w:r>
+    </w:p>
+    <w:p>
+      <w:pPr>
         <w:rPr>
           <w:rStyle w:val="tlid-translation"/>
         </w:rPr>
-        <w:t>source</w:t>
-      </w:r>
-      <w:proofErr w:type="spellEnd"/>
-      <w:r>
+      </w:pPr>
+    </w:p>
+    <w:p>
+      <w:pPr>
         <w:rPr>
           <w:rStyle w:val="tlid-translation"/>
         </w:rPr>
-        <w:t>.</w:t>
-      </w:r>
-    </w:p>
-    <w:p>
-      <w:pPr>
+      </w:pPr>
+      <w:r>
         <w:rPr>
           <w:rStyle w:val="tlid-translation"/>
         </w:rPr>
-      </w:pPr>
+        <w:t>Será necesario crear un nuevo usuario (esquema) ARCHIUM, con contraseña “archium”, de configurar otro usuario o contraseña, habrá que cambiar la configuración del datasource en el siguiente paso.</w:t>
+      </w:r>
     </w:p>
     <w:p>
       <w:pPr>
@@ -3630,48 +3550,7 @@
         <w:rPr>
           <w:rStyle w:val="tlid-translation"/>
         </w:rPr>
-        <w:t>Será necesario crear un nuevo usuario (esquema) ARCHIUM, con contraseña “</w:t>
-      </w:r>
-      <w:proofErr w:type="spellStart"/>
-      <w:r>
-        <w:rPr>
-          <w:rStyle w:val="tlid-translation"/>
-        </w:rPr>
-        <w:t>archium</w:t>
-      </w:r>
-      <w:proofErr w:type="spellEnd"/>
-      <w:r>
-        <w:rPr>
-          <w:rStyle w:val="tlid-translation"/>
-        </w:rPr>
-        <w:t>”, de configurar otro usuario o contraseña, habrá que cambiar la configuración del datasource en el siguiente paso.</w:t>
-      </w:r>
-    </w:p>
-    <w:p>
-      <w:pPr>
-        <w:rPr>
-          <w:rStyle w:val="tlid-translation"/>
-        </w:rPr>
-      </w:pPr>
-      <w:r>
-        <w:rPr>
-          <w:rStyle w:val="tlid-translation"/>
-        </w:rPr>
-        <w:t xml:space="preserve">Tras esto, si no existen ya, necesitaréis crear los </w:t>
-      </w:r>
-      <w:proofErr w:type="spellStart"/>
-      <w:r>
-        <w:rPr>
-          <w:rStyle w:val="tlid-translation"/>
-        </w:rPr>
-        <w:t>tablespaces</w:t>
-      </w:r>
-      <w:proofErr w:type="spellEnd"/>
-      <w:r>
-        <w:rPr>
-          <w:rStyle w:val="tlid-translation"/>
-        </w:rPr>
-        <w:t xml:space="preserve"> de las tablas que se crearán a continuación utilizando los scripts proporcionados.</w:t>
+        <w:t>Tras esto, si no existen ya, necesitaréis crear los tablespaces de las tablas que se crearán a continuación utilizando los scripts proporcionados.</w:t>
       </w:r>
     </w:p>
     <w:p>
@@ -3747,27 +3626,13 @@
         <w:rPr>
           <w:rStyle w:val="tlid-translation"/>
         </w:rPr>
-        <w:t xml:space="preserve">Primera crear las secuencias. Estas tendrán el </w:t>
-      </w:r>
-      <w:proofErr w:type="spellStart"/>
+        <w:t>Primera crear las secuencias. Estas tendrán el formato</w:t>
+      </w:r>
       <w:r>
         <w:rPr>
           <w:rStyle w:val="tlid-translation"/>
         </w:rPr>
-        <w:t>formato</w:t>
-      </w:r>
-      <w:r>
-        <w:rPr>
-          <w:rStyle w:val="tlid-translation"/>
-        </w:rPr>
-        <w:t>"ARCHIUM"."ACH_APLICACIO_SEQ</w:t>
-      </w:r>
-      <w:proofErr w:type="spellEnd"/>
-      <w:r>
-        <w:rPr>
-          <w:rStyle w:val="tlid-translation"/>
-        </w:rPr>
-        <w:t>"</w:t>
+        <w:t>"ARCHIUM"."ACH_APLICACIO_SEQ"</w:t>
       </w:r>
       <w:r>
         <w:rPr>
@@ -4148,37 +4013,8 @@
           <w:rStyle w:val="tlid-translation"/>
         </w:rPr>
       </w:pPr>
-      <w:proofErr w:type="spellStart"/>
-      <w:r>
-        <w:t>RedHad</w:t>
-      </w:r>
-      <w:proofErr w:type="spellEnd"/>
-      <w:r>
-        <w:t xml:space="preserve"> </w:t>
-      </w:r>
-      <w:proofErr w:type="spellStart"/>
-      <w:r>
-        <w:t>Jboss</w:t>
-      </w:r>
-      <w:proofErr w:type="spellEnd"/>
-      <w:r>
-        <w:t xml:space="preserve"> Enterprise </w:t>
-      </w:r>
-      <w:proofErr w:type="spellStart"/>
-      <w:r>
-        <w:t>Application</w:t>
-      </w:r>
-      <w:proofErr w:type="spellEnd"/>
-      <w:r>
-        <w:t xml:space="preserve"> </w:t>
-      </w:r>
-      <w:proofErr w:type="spellStart"/>
-      <w:r>
-        <w:t>Plataform</w:t>
-      </w:r>
-      <w:proofErr w:type="spellEnd"/>
-      <w:r>
-        <w:t xml:space="preserve"> 7,2 es una implementación certificad de</w:t>
+      <w:r>
+        <w:t>RedHad Jboss Enterprise Application Plataform 7,2 es una implementación certificad de</w:t>
       </w:r>
       <w:r>
         <w:rPr>
@@ -4193,21 +4029,7 @@
         <w:rPr>
           <w:rStyle w:val="tlid-translation"/>
         </w:rPr>
-        <w:t xml:space="preserve">Enterprise </w:t>
-      </w:r>
-      <w:proofErr w:type="spellStart"/>
-      <w:r>
-        <w:rPr>
-          <w:rStyle w:val="tlid-translation"/>
-        </w:rPr>
-        <w:t>Edition</w:t>
-      </w:r>
-      <w:proofErr w:type="spellEnd"/>
-      <w:r>
-        <w:rPr>
-          <w:rStyle w:val="tlid-translation"/>
-        </w:rPr>
-        <w:t xml:space="preserve"> 7.  Es un servidor de aplicaciones de código abierto, multiplataforma basado en java.</w:t>
+        <w:t>Enterprise Edition 7.  Es un servidor de aplicaciones de código abierto, multiplataforma basado en java.</w:t>
       </w:r>
     </w:p>
     <w:p>
@@ -4233,43 +4055,7 @@
         <w:rPr>
           <w:rStyle w:val="tlid-translation"/>
         </w:rPr>
-        <w:t xml:space="preserve">Tras la creación del usuario y base de datos, modificamos la configuración del </w:t>
-      </w:r>
-      <w:proofErr w:type="spellStart"/>
-      <w:r>
-        <w:rPr>
-          <w:rStyle w:val="tlid-translation"/>
-        </w:rPr>
-        <w:t>Standalone</w:t>
-      </w:r>
-      <w:proofErr w:type="spellEnd"/>
-      <w:r>
-        <w:rPr>
-          <w:rStyle w:val="tlid-translation"/>
-        </w:rPr>
-        <w:t xml:space="preserve"> </w:t>
-      </w:r>
-      <w:proofErr w:type="gramStart"/>
-      <w:r>
-        <w:rPr>
-          <w:rStyle w:val="tlid-translation"/>
-        </w:rPr>
-        <w:t xml:space="preserve">del  </w:t>
-      </w:r>
-      <w:proofErr w:type="spellStart"/>
-      <w:r>
-        <w:rPr>
-          <w:rStyle w:val="tlid-translation"/>
-        </w:rPr>
-        <w:t>Jboss</w:t>
-      </w:r>
-      <w:proofErr w:type="spellEnd"/>
-      <w:proofErr w:type="gramEnd"/>
-      <w:r>
-        <w:rPr>
-          <w:rStyle w:val="tlid-translation"/>
-        </w:rPr>
-        <w:t xml:space="preserve"> para añadir el datasource mediante el cual se proporcionará acceso a la base de datos para la aplicación, para ello vamos a la ruta </w:t>
+        <w:t xml:space="preserve">Tras la creación del usuario y base de datos, modificamos la configuración del Standalone del  Jboss para añadir el datasource mediante el cual se proporcionará acceso a la base de datos para la aplicación, para ello vamos a la ruta </w:t>
       </w:r>
       <w:r>
         <w:rPr>
@@ -4277,57 +4063,21 @@
           <w:b/>
           <w:bCs/>
         </w:rPr>
-        <w:t>JBOSS_HOME/</w:t>
-      </w:r>
-      <w:proofErr w:type="spellStart"/>
+        <w:t>JBOSS_HOME/standalone/configuración/standalone.xml</w:t>
+      </w:r>
+      <w:r>
+        <w:rPr>
+          <w:rStyle w:val="tlid-translation"/>
+        </w:rPr>
+        <w:t xml:space="preserve"> y añadimos lo siguiente en el apartado de </w:t>
+      </w:r>
       <w:r>
         <w:rPr>
           <w:rStyle w:val="tlid-translation"/>
           <w:b/>
           <w:bCs/>
         </w:rPr>
-        <w:t>standalone</w:t>
-      </w:r>
-      <w:proofErr w:type="spellEnd"/>
-      <w:r>
-        <w:rPr>
-          <w:rStyle w:val="tlid-translation"/>
-          <w:b/>
-          <w:bCs/>
-        </w:rPr>
-        <w:t>/configuración/standalone.xml</w:t>
-      </w:r>
-      <w:r>
-        <w:rPr>
-          <w:rStyle w:val="tlid-translation"/>
-        </w:rPr>
-        <w:t xml:space="preserve"> y añadimos lo siguiente en el apartado de </w:t>
-      </w:r>
-      <w:r>
-        <w:rPr>
-          <w:rStyle w:val="tlid-translation"/>
-          <w:b/>
-          <w:bCs/>
-        </w:rPr>
-        <w:t>&lt;</w:t>
-      </w:r>
-      <w:proofErr w:type="spellStart"/>
-      <w:r>
-        <w:rPr>
-          <w:rStyle w:val="tlid-translation"/>
-          <w:b/>
-          <w:bCs/>
-        </w:rPr>
-        <w:t>datasources</w:t>
-      </w:r>
-      <w:proofErr w:type="spellEnd"/>
-      <w:r>
-        <w:rPr>
-          <w:rStyle w:val="tlid-translation"/>
-          <w:b/>
-          <w:bCs/>
-        </w:rPr>
-        <w:t>&gt;.</w:t>
+        <w:t>&lt;datasources&gt;.</w:t>
       </w:r>
     </w:p>
     <w:p>
@@ -4380,97 +4130,93 @@
                 <w:sz w:val="18"/>
                 <w:szCs w:val="18"/>
               </w:rPr>
-              <w:t>&lt;</w:t>
-            </w:r>
-            <w:proofErr w:type="spellStart"/>
-            <w:r>
+              <w:t>&lt;xa-datasource jndi-name="java:/es.caib.archium.db" pool-name="archiumDB"&gt;</w:t>
+            </w:r>
+          </w:p>
+          <w:p>
+            <w:pPr>
               <w:rPr>
                 <w:rStyle w:val="tlid-translation"/>
                 <w:sz w:val="18"/>
                 <w:szCs w:val="18"/>
               </w:rPr>
-              <w:t>xa</w:t>
-            </w:r>
-            <w:proofErr w:type="spellEnd"/>
+            </w:pPr>
             <w:r>
               <w:rPr>
                 <w:rStyle w:val="tlid-translation"/>
                 <w:sz w:val="18"/>
                 <w:szCs w:val="18"/>
               </w:rPr>
-              <w:t xml:space="preserve">-datasource </w:t>
-            </w:r>
-            <w:proofErr w:type="spellStart"/>
-            <w:r>
+              <w:t xml:space="preserve">                    &lt;xa-datasource-property name="user"&gt;</w:t>
+            </w:r>
+          </w:p>
+          <w:p>
+            <w:pPr>
               <w:rPr>
                 <w:rStyle w:val="tlid-translation"/>
                 <w:sz w:val="18"/>
                 <w:szCs w:val="18"/>
               </w:rPr>
-              <w:t>jndi-name</w:t>
-            </w:r>
-            <w:proofErr w:type="spellEnd"/>
+            </w:pPr>
             <w:r>
               <w:rPr>
                 <w:rStyle w:val="tlid-translation"/>
                 <w:sz w:val="18"/>
                 <w:szCs w:val="18"/>
               </w:rPr>
-              <w:t>="java:/</w:t>
-            </w:r>
-            <w:proofErr w:type="spellStart"/>
-            <w:r>
+              <w:t xml:space="preserve">                        ARCHIUM</w:t>
+            </w:r>
+          </w:p>
+          <w:p>
+            <w:pPr>
               <w:rPr>
                 <w:rStyle w:val="tlid-translation"/>
                 <w:sz w:val="18"/>
                 <w:szCs w:val="18"/>
               </w:rPr>
-              <w:t>es.caib.archium.db</w:t>
-            </w:r>
-            <w:proofErr w:type="spellEnd"/>
+            </w:pPr>
             <w:r>
               <w:rPr>
                 <w:rStyle w:val="tlid-translation"/>
                 <w:sz w:val="18"/>
                 <w:szCs w:val="18"/>
               </w:rPr>
-              <w:t>" pool-</w:t>
-            </w:r>
-            <w:proofErr w:type="spellStart"/>
-            <w:r>
+              <w:t xml:space="preserve">                    &lt;/xa-datasource-property&gt;</w:t>
+            </w:r>
+          </w:p>
+          <w:p>
+            <w:pPr>
               <w:rPr>
                 <w:rStyle w:val="tlid-translation"/>
                 <w:sz w:val="18"/>
                 <w:szCs w:val="18"/>
               </w:rPr>
-              <w:t>name</w:t>
-            </w:r>
-            <w:proofErr w:type="spellEnd"/>
+            </w:pPr>
             <w:r>
               <w:rPr>
                 <w:rStyle w:val="tlid-translation"/>
                 <w:sz w:val="18"/>
                 <w:szCs w:val="18"/>
               </w:rPr>
-              <w:t>="</w:t>
-            </w:r>
-            <w:proofErr w:type="spellStart"/>
-            <w:r>
+              <w:t xml:space="preserve">                    &lt;xa-datasource-property name="password"&gt;</w:t>
+            </w:r>
+          </w:p>
+          <w:p>
+            <w:pPr>
               <w:rPr>
                 <w:rStyle w:val="tlid-translation"/>
                 <w:sz w:val="18"/>
                 <w:szCs w:val="18"/>
               </w:rPr>
-              <w:t>archiumDB</w:t>
-            </w:r>
-            <w:proofErr w:type="spellEnd"/>
+            </w:pPr>
             <w:r>
               <w:rPr>
                 <w:rStyle w:val="tlid-translation"/>
                 <w:sz w:val="18"/>
                 <w:szCs w:val="18"/>
               </w:rPr>
-              <w:t>"&gt;</w:t>
+              <w:lastRenderedPageBreak/>
+              <w:t xml:space="preserve">                        archium</w:t>
             </w:r>
           </w:p>
           <w:p>
@@ -4487,79 +4233,75 @@
                 <w:sz w:val="18"/>
                 <w:szCs w:val="18"/>
               </w:rPr>
-              <w:t xml:space="preserve">                    &lt;</w:t>
-            </w:r>
-            <w:proofErr w:type="spellStart"/>
-            <w:r>
+              <w:t xml:space="preserve">                    &lt;/xa-datasource-property&gt;</w:t>
+            </w:r>
+          </w:p>
+          <w:p>
+            <w:pPr>
               <w:rPr>
                 <w:rStyle w:val="tlid-translation"/>
                 <w:sz w:val="18"/>
                 <w:szCs w:val="18"/>
               </w:rPr>
-              <w:t>xa</w:t>
-            </w:r>
-            <w:proofErr w:type="spellEnd"/>
+            </w:pPr>
             <w:r>
               <w:rPr>
                 <w:rStyle w:val="tlid-translation"/>
                 <w:sz w:val="18"/>
                 <w:szCs w:val="18"/>
               </w:rPr>
-              <w:t>-datasource-</w:t>
-            </w:r>
-            <w:proofErr w:type="spellStart"/>
-            <w:r>
+              <w:t xml:space="preserve">                    &lt;xa-datasource-property name="URL"&gt;</w:t>
+            </w:r>
+          </w:p>
+          <w:p>
+            <w:pPr>
               <w:rPr>
                 <w:rStyle w:val="tlid-translation"/>
                 <w:sz w:val="18"/>
                 <w:szCs w:val="18"/>
               </w:rPr>
-              <w:t>property</w:t>
-            </w:r>
-            <w:proofErr w:type="spellEnd"/>
+            </w:pPr>
             <w:r>
               <w:rPr>
                 <w:rStyle w:val="tlid-translation"/>
                 <w:sz w:val="18"/>
                 <w:szCs w:val="18"/>
               </w:rPr>
-              <w:t xml:space="preserve"> </w:t>
-            </w:r>
-            <w:proofErr w:type="spellStart"/>
-            <w:r>
+              <w:t xml:space="preserve">                        jdbc:oracle:thin:@localhost:1521/xepdb1</w:t>
+            </w:r>
+          </w:p>
+          <w:p>
+            <w:pPr>
               <w:rPr>
                 <w:rStyle w:val="tlid-translation"/>
                 <w:sz w:val="18"/>
                 <w:szCs w:val="18"/>
               </w:rPr>
-              <w:t>name</w:t>
-            </w:r>
-            <w:proofErr w:type="spellEnd"/>
+            </w:pPr>
             <w:r>
               <w:rPr>
                 <w:rStyle w:val="tlid-translation"/>
                 <w:sz w:val="18"/>
                 <w:szCs w:val="18"/>
               </w:rPr>
-              <w:t>="</w:t>
-            </w:r>
-            <w:proofErr w:type="spellStart"/>
-            <w:r>
+              <w:t xml:space="preserve">                    &lt;/xa-datasource-property&gt;</w:t>
+            </w:r>
+          </w:p>
+          <w:p>
+            <w:pPr>
               <w:rPr>
                 <w:rStyle w:val="tlid-translation"/>
                 <w:sz w:val="18"/>
                 <w:szCs w:val="18"/>
               </w:rPr>
-              <w:t>user</w:t>
-            </w:r>
-            <w:proofErr w:type="spellEnd"/>
+            </w:pPr>
             <w:r>
               <w:rPr>
                 <w:rStyle w:val="tlid-translation"/>
                 <w:sz w:val="18"/>
                 <w:szCs w:val="18"/>
               </w:rPr>
-              <w:t>"&gt;</w:t>
+              <w:t xml:space="preserve">                    &lt;xa-datasource-class&gt;oracle.jdbc.xa.client.OracleXADataSource</w:t>
             </w:r>
           </w:p>
           <w:p>
@@ -4576,7 +4318,7 @@
                 <w:sz w:val="18"/>
                 <w:szCs w:val="18"/>
               </w:rPr>
-              <w:t xml:space="preserve">                        ARCHIUM</w:t>
+              <w:t xml:space="preserve">                    &lt;/xa-datasource-class&gt;</w:t>
             </w:r>
           </w:p>
           <w:p>
@@ -4593,43 +4335,41 @@
                 <w:sz w:val="18"/>
                 <w:szCs w:val="18"/>
               </w:rPr>
-              <w:t xml:space="preserve">                    &lt;/</w:t>
-            </w:r>
-            <w:proofErr w:type="spellStart"/>
-            <w:r>
+              <w:t xml:space="preserve">                    &lt;driver&gt;oracle&lt;/driver&gt;</w:t>
+            </w:r>
+          </w:p>
+          <w:p>
+            <w:pPr>
               <w:rPr>
                 <w:rStyle w:val="tlid-translation"/>
                 <w:sz w:val="18"/>
                 <w:szCs w:val="18"/>
               </w:rPr>
-              <w:t>xa</w:t>
-            </w:r>
-            <w:proofErr w:type="spellEnd"/>
+            </w:pPr>
             <w:r>
               <w:rPr>
                 <w:rStyle w:val="tlid-translation"/>
                 <w:sz w:val="18"/>
                 <w:szCs w:val="18"/>
               </w:rPr>
-              <w:t>-datasource-</w:t>
-            </w:r>
-            <w:proofErr w:type="spellStart"/>
-            <w:r>
+              <w:t xml:space="preserve">                    &lt;xa-pool&gt;</w:t>
+            </w:r>
+          </w:p>
+          <w:p>
+            <w:pPr>
               <w:rPr>
                 <w:rStyle w:val="tlid-translation"/>
                 <w:sz w:val="18"/>
                 <w:szCs w:val="18"/>
               </w:rPr>
-              <w:t>property</w:t>
-            </w:r>
-            <w:proofErr w:type="spellEnd"/>
+            </w:pPr>
             <w:r>
               <w:rPr>
                 <w:rStyle w:val="tlid-translation"/>
                 <w:sz w:val="18"/>
                 <w:szCs w:val="18"/>
               </w:rPr>
-              <w:t>&gt;</w:t>
+              <w:t xml:space="preserve">                        &lt;is-same-rm-override&gt;false&lt;/is-same-rm-override&gt;</w:t>
             </w:r>
           </w:p>
           <w:p>
@@ -4646,81 +4386,75 @@
                 <w:sz w:val="18"/>
                 <w:szCs w:val="18"/>
               </w:rPr>
-              <w:t xml:space="preserve">                    &lt;</w:t>
-            </w:r>
-            <w:proofErr w:type="spellStart"/>
-            <w:r>
+              <w:t xml:space="preserve">                        &lt;no-tx-separate-pools&gt;true&lt;/no-tx-separate-pools&gt;</w:t>
+            </w:r>
+          </w:p>
+          <w:p>
+            <w:pPr>
               <w:rPr>
                 <w:rStyle w:val="tlid-translation"/>
                 <w:sz w:val="18"/>
                 <w:szCs w:val="18"/>
               </w:rPr>
-              <w:t>xa</w:t>
-            </w:r>
-            <w:proofErr w:type="spellEnd"/>
+            </w:pPr>
             <w:r>
               <w:rPr>
                 <w:rStyle w:val="tlid-translation"/>
                 <w:sz w:val="18"/>
                 <w:szCs w:val="18"/>
               </w:rPr>
-              <w:t>-datasource-</w:t>
-            </w:r>
-            <w:proofErr w:type="spellStart"/>
-            <w:r>
+              <w:t xml:space="preserve">                    &lt;/xa-pool&gt;</w:t>
+            </w:r>
+          </w:p>
+          <w:p>
+            <w:pPr>
               <w:rPr>
                 <w:rStyle w:val="tlid-translation"/>
                 <w:sz w:val="18"/>
                 <w:szCs w:val="18"/>
               </w:rPr>
-              <w:t>property</w:t>
-            </w:r>
-            <w:proofErr w:type="spellEnd"/>
+            </w:pPr>
             <w:r>
               <w:rPr>
                 <w:rStyle w:val="tlid-translation"/>
                 <w:sz w:val="18"/>
                 <w:szCs w:val="18"/>
               </w:rPr>
-              <w:t xml:space="preserve"> </w:t>
-            </w:r>
-            <w:proofErr w:type="spellStart"/>
-            <w:r>
+              <w:t xml:space="preserve">                    &lt;security&gt;</w:t>
+            </w:r>
+          </w:p>
+          <w:p>
+            <w:pPr>
               <w:rPr>
                 <w:rStyle w:val="tlid-translation"/>
                 <w:sz w:val="18"/>
                 <w:szCs w:val="18"/>
               </w:rPr>
-              <w:t>name</w:t>
-            </w:r>
-            <w:proofErr w:type="spellEnd"/>
+            </w:pPr>
             <w:r>
               <w:rPr>
                 <w:rStyle w:val="tlid-translation"/>
                 <w:sz w:val="18"/>
                 <w:szCs w:val="18"/>
               </w:rPr>
-              <w:t>="</w:t>
-            </w:r>
-            <w:proofErr w:type="spellStart"/>
-            <w:proofErr w:type="gramStart"/>
-            <w:r>
+              <w:t xml:space="preserve">                        &lt;user-name&gt;ARCHIUM&lt;/user-name&gt;</w:t>
+            </w:r>
+          </w:p>
+          <w:p>
+            <w:pPr>
               <w:rPr>
                 <w:rStyle w:val="tlid-translation"/>
                 <w:sz w:val="18"/>
                 <w:szCs w:val="18"/>
               </w:rPr>
-              <w:t>password</w:t>
-            </w:r>
-            <w:proofErr w:type="spellEnd"/>
-            <w:proofErr w:type="gramEnd"/>
+            </w:pPr>
             <w:r>
               <w:rPr>
                 <w:rStyle w:val="tlid-translation"/>
                 <w:sz w:val="18"/>
                 <w:szCs w:val="18"/>
               </w:rPr>
-              <w:t>"&gt;</w:t>
+              <w:t xml:space="preserve">                        &lt;password&gt;archium&lt;/password&gt;</w:t>
             </w:r>
           </w:p>
           <w:p>
@@ -4737,19 +4471,25 @@
                 <w:sz w:val="18"/>
                 <w:szCs w:val="18"/>
               </w:rPr>
-              <w:lastRenderedPageBreak/>
-              <w:t xml:space="preserve">                        </w:t>
-            </w:r>
-            <w:proofErr w:type="spellStart"/>
-            <w:r>
+              <w:t xml:space="preserve">                    &lt;/security&gt;</w:t>
+            </w:r>
+          </w:p>
+          <w:p>
+            <w:pPr>
               <w:rPr>
                 <w:rStyle w:val="tlid-translation"/>
                 <w:sz w:val="18"/>
                 <w:szCs w:val="18"/>
               </w:rPr>
-              <w:t>archium</w:t>
-            </w:r>
-            <w:proofErr w:type="spellEnd"/>
+            </w:pPr>
+            <w:r>
+              <w:rPr>
+                <w:rStyle w:val="tlid-translation"/>
+                <w:sz w:val="18"/>
+                <w:szCs w:val="18"/>
+              </w:rPr>
+              <w:t xml:space="preserve">                    &lt;validation&gt;</w:t>
+            </w:r>
           </w:p>
           <w:p>
             <w:pPr>
@@ -4765,43 +4505,41 @@
                 <w:sz w:val="18"/>
                 <w:szCs w:val="18"/>
               </w:rPr>
-              <w:t xml:space="preserve">                    &lt;/</w:t>
-            </w:r>
-            <w:proofErr w:type="spellStart"/>
-            <w:r>
+              <w:t xml:space="preserve">                        &lt;valid-connection-checker class-name="org.jboss.jca.adapters.jdbc.extensions.oracle.OracleValidConnectionChecker"/&gt;</w:t>
+            </w:r>
+          </w:p>
+          <w:p>
+            <w:pPr>
               <w:rPr>
                 <w:rStyle w:val="tlid-translation"/>
                 <w:sz w:val="18"/>
                 <w:szCs w:val="18"/>
               </w:rPr>
-              <w:t>xa</w:t>
-            </w:r>
-            <w:proofErr w:type="spellEnd"/>
+            </w:pPr>
             <w:r>
               <w:rPr>
                 <w:rStyle w:val="tlid-translation"/>
                 <w:sz w:val="18"/>
                 <w:szCs w:val="18"/>
               </w:rPr>
-              <w:t>-datasource-</w:t>
-            </w:r>
-            <w:proofErr w:type="spellStart"/>
-            <w:r>
+              <w:t xml:space="preserve">                        &lt;background-validation&gt;true&lt;/background-validation&gt;</w:t>
+            </w:r>
+          </w:p>
+          <w:p>
+            <w:pPr>
               <w:rPr>
                 <w:rStyle w:val="tlid-translation"/>
                 <w:sz w:val="18"/>
                 <w:szCs w:val="18"/>
               </w:rPr>
-              <w:t>property</w:t>
-            </w:r>
-            <w:proofErr w:type="spellEnd"/>
+            </w:pPr>
             <w:r>
               <w:rPr>
                 <w:rStyle w:val="tlid-translation"/>
                 <w:sz w:val="18"/>
                 <w:szCs w:val="18"/>
               </w:rPr>
-              <w:t>&gt;</w:t>
+              <w:t xml:space="preserve">                        &lt;stale-connection-checker class-name="org.jboss.jca.adapters.jdbc.extensions.oracle.OracleStaleConnectionChecker"/&gt;</w:t>
             </w:r>
           </w:p>
           <w:p>
@@ -4818,987 +4556,39 @@
                 <w:sz w:val="18"/>
                 <w:szCs w:val="18"/>
               </w:rPr>
-              <w:t xml:space="preserve">                    &lt;</w:t>
-            </w:r>
-            <w:proofErr w:type="spellStart"/>
-            <w:r>
+              <w:t xml:space="preserve">                        &lt;exception-sorter class-name="org.jboss.jca.adapters.jdbc.extensions.oracle.OracleExceptionSorter"/&gt;</w:t>
+            </w:r>
+          </w:p>
+          <w:p>
+            <w:pPr>
               <w:rPr>
                 <w:rStyle w:val="tlid-translation"/>
                 <w:sz w:val="18"/>
                 <w:szCs w:val="18"/>
               </w:rPr>
-              <w:t>xa</w:t>
-            </w:r>
-            <w:proofErr w:type="spellEnd"/>
+            </w:pPr>
             <w:r>
               <w:rPr>
                 <w:rStyle w:val="tlid-translation"/>
                 <w:sz w:val="18"/>
                 <w:szCs w:val="18"/>
               </w:rPr>
-              <w:t>-datasource-</w:t>
-            </w:r>
-            <w:proofErr w:type="spellStart"/>
+              <w:t xml:space="preserve">                    &lt;/validation&gt;</w:t>
+            </w:r>
+          </w:p>
+          <w:p>
+            <w:pPr>
+              <w:rPr>
+                <w:rStyle w:val="tlid-translation"/>
+              </w:rPr>
+            </w:pPr>
             <w:r>
               <w:rPr>
                 <w:rStyle w:val="tlid-translation"/>
                 <w:sz w:val="18"/>
                 <w:szCs w:val="18"/>
               </w:rPr>
-              <w:t>property</w:t>
-            </w:r>
-            <w:proofErr w:type="spellEnd"/>
-            <w:r>
-              <w:rPr>
-                <w:rStyle w:val="tlid-translation"/>
-                <w:sz w:val="18"/>
-                <w:szCs w:val="18"/>
-              </w:rPr>
-              <w:t xml:space="preserve"> </w:t>
-            </w:r>
-            <w:proofErr w:type="spellStart"/>
-            <w:r>
-              <w:rPr>
-                <w:rStyle w:val="tlid-translation"/>
-                <w:sz w:val="18"/>
-                <w:szCs w:val="18"/>
-              </w:rPr>
-              <w:t>name</w:t>
-            </w:r>
-            <w:proofErr w:type="spellEnd"/>
-            <w:r>
-              <w:rPr>
-                <w:rStyle w:val="tlid-translation"/>
-                <w:sz w:val="18"/>
-                <w:szCs w:val="18"/>
-              </w:rPr>
-              <w:t>="URL"&gt;</w:t>
-            </w:r>
-          </w:p>
-          <w:p>
-            <w:pPr>
-              <w:rPr>
-                <w:rStyle w:val="tlid-translation"/>
-                <w:sz w:val="18"/>
-                <w:szCs w:val="18"/>
-              </w:rPr>
-            </w:pPr>
-            <w:r>
-              <w:rPr>
-                <w:rStyle w:val="tlid-translation"/>
-                <w:sz w:val="18"/>
-                <w:szCs w:val="18"/>
-              </w:rPr>
-              <w:t xml:space="preserve">                        </w:t>
-            </w:r>
-            <w:proofErr w:type="spellStart"/>
-            <w:r>
-              <w:rPr>
-                <w:rStyle w:val="tlid-translation"/>
-                <w:sz w:val="18"/>
-                <w:szCs w:val="18"/>
-              </w:rPr>
-              <w:t>jdbc:oracle:thin</w:t>
-            </w:r>
-            <w:proofErr w:type="spellEnd"/>
-            <w:r>
-              <w:rPr>
-                <w:rStyle w:val="tlid-translation"/>
-                <w:sz w:val="18"/>
-                <w:szCs w:val="18"/>
-              </w:rPr>
-              <w:t>:@localhost:1521/xepdb1</w:t>
-            </w:r>
-          </w:p>
-          <w:p>
-            <w:pPr>
-              <w:rPr>
-                <w:rStyle w:val="tlid-translation"/>
-                <w:sz w:val="18"/>
-                <w:szCs w:val="18"/>
-              </w:rPr>
-            </w:pPr>
-            <w:r>
-              <w:rPr>
-                <w:rStyle w:val="tlid-translation"/>
-                <w:sz w:val="18"/>
-                <w:szCs w:val="18"/>
-              </w:rPr>
-              <w:t xml:space="preserve">                    &lt;/</w:t>
-            </w:r>
-            <w:proofErr w:type="spellStart"/>
-            <w:r>
-              <w:rPr>
-                <w:rStyle w:val="tlid-translation"/>
-                <w:sz w:val="18"/>
-                <w:szCs w:val="18"/>
-              </w:rPr>
-              <w:t>xa</w:t>
-            </w:r>
-            <w:proofErr w:type="spellEnd"/>
-            <w:r>
-              <w:rPr>
-                <w:rStyle w:val="tlid-translation"/>
-                <w:sz w:val="18"/>
-                <w:szCs w:val="18"/>
-              </w:rPr>
-              <w:t>-datasource-</w:t>
-            </w:r>
-            <w:proofErr w:type="spellStart"/>
-            <w:r>
-              <w:rPr>
-                <w:rStyle w:val="tlid-translation"/>
-                <w:sz w:val="18"/>
-                <w:szCs w:val="18"/>
-              </w:rPr>
-              <w:t>property</w:t>
-            </w:r>
-            <w:proofErr w:type="spellEnd"/>
-            <w:r>
-              <w:rPr>
-                <w:rStyle w:val="tlid-translation"/>
-                <w:sz w:val="18"/>
-                <w:szCs w:val="18"/>
-              </w:rPr>
-              <w:t>&gt;</w:t>
-            </w:r>
-          </w:p>
-          <w:p>
-            <w:pPr>
-              <w:rPr>
-                <w:rStyle w:val="tlid-translation"/>
-                <w:sz w:val="18"/>
-                <w:szCs w:val="18"/>
-              </w:rPr>
-            </w:pPr>
-            <w:r>
-              <w:rPr>
-                <w:rStyle w:val="tlid-translation"/>
-                <w:sz w:val="18"/>
-                <w:szCs w:val="18"/>
-              </w:rPr>
-              <w:t xml:space="preserve">                    &lt;</w:t>
-            </w:r>
-            <w:proofErr w:type="spellStart"/>
-            <w:r>
-              <w:rPr>
-                <w:rStyle w:val="tlid-translation"/>
-                <w:sz w:val="18"/>
-                <w:szCs w:val="18"/>
-              </w:rPr>
-              <w:t>xa</w:t>
-            </w:r>
-            <w:proofErr w:type="spellEnd"/>
-            <w:r>
-              <w:rPr>
-                <w:rStyle w:val="tlid-translation"/>
-                <w:sz w:val="18"/>
-                <w:szCs w:val="18"/>
-              </w:rPr>
-              <w:t>-datasource-</w:t>
-            </w:r>
-            <w:proofErr w:type="spellStart"/>
-            <w:r>
-              <w:rPr>
-                <w:rStyle w:val="tlid-translation"/>
-                <w:sz w:val="18"/>
-                <w:szCs w:val="18"/>
-              </w:rPr>
-              <w:t>class</w:t>
-            </w:r>
-            <w:proofErr w:type="spellEnd"/>
-            <w:r>
-              <w:rPr>
-                <w:rStyle w:val="tlid-translation"/>
-                <w:sz w:val="18"/>
-                <w:szCs w:val="18"/>
-              </w:rPr>
-              <w:t>&gt;</w:t>
-            </w:r>
-            <w:proofErr w:type="spellStart"/>
-            <w:r>
-              <w:rPr>
-                <w:rStyle w:val="tlid-translation"/>
-                <w:sz w:val="18"/>
-                <w:szCs w:val="18"/>
-              </w:rPr>
-              <w:t>oracle.jdbc.xa.client.OracleXADataSource</w:t>
-            </w:r>
-            <w:proofErr w:type="spellEnd"/>
-          </w:p>
-          <w:p>
-            <w:pPr>
-              <w:rPr>
-                <w:rStyle w:val="tlid-translation"/>
-                <w:sz w:val="18"/>
-                <w:szCs w:val="18"/>
-              </w:rPr>
-            </w:pPr>
-            <w:r>
-              <w:rPr>
-                <w:rStyle w:val="tlid-translation"/>
-                <w:sz w:val="18"/>
-                <w:szCs w:val="18"/>
-              </w:rPr>
-              <w:t xml:space="preserve">                    &lt;/</w:t>
-            </w:r>
-            <w:proofErr w:type="spellStart"/>
-            <w:r>
-              <w:rPr>
-                <w:rStyle w:val="tlid-translation"/>
-                <w:sz w:val="18"/>
-                <w:szCs w:val="18"/>
-              </w:rPr>
-              <w:t>xa</w:t>
-            </w:r>
-            <w:proofErr w:type="spellEnd"/>
-            <w:r>
-              <w:rPr>
-                <w:rStyle w:val="tlid-translation"/>
-                <w:sz w:val="18"/>
-                <w:szCs w:val="18"/>
-              </w:rPr>
-              <w:t>-datasource-</w:t>
-            </w:r>
-            <w:proofErr w:type="spellStart"/>
-            <w:r>
-              <w:rPr>
-                <w:rStyle w:val="tlid-translation"/>
-                <w:sz w:val="18"/>
-                <w:szCs w:val="18"/>
-              </w:rPr>
-              <w:t>class</w:t>
-            </w:r>
-            <w:proofErr w:type="spellEnd"/>
-            <w:r>
-              <w:rPr>
-                <w:rStyle w:val="tlid-translation"/>
-                <w:sz w:val="18"/>
-                <w:szCs w:val="18"/>
-              </w:rPr>
-              <w:t>&gt;</w:t>
-            </w:r>
-          </w:p>
-          <w:p>
-            <w:pPr>
-              <w:rPr>
-                <w:rStyle w:val="tlid-translation"/>
-                <w:sz w:val="18"/>
-                <w:szCs w:val="18"/>
-              </w:rPr>
-            </w:pPr>
-            <w:r>
-              <w:rPr>
-                <w:rStyle w:val="tlid-translation"/>
-                <w:sz w:val="18"/>
-                <w:szCs w:val="18"/>
-              </w:rPr>
-              <w:t xml:space="preserve">                    &lt;</w:t>
-            </w:r>
-            <w:proofErr w:type="gramStart"/>
-            <w:r>
-              <w:rPr>
-                <w:rStyle w:val="tlid-translation"/>
-                <w:sz w:val="18"/>
-                <w:szCs w:val="18"/>
-              </w:rPr>
-              <w:t>driver</w:t>
-            </w:r>
-            <w:proofErr w:type="gramEnd"/>
-            <w:r>
-              <w:rPr>
-                <w:rStyle w:val="tlid-translation"/>
-                <w:sz w:val="18"/>
-                <w:szCs w:val="18"/>
-              </w:rPr>
-              <w:t>&gt;</w:t>
-            </w:r>
-            <w:proofErr w:type="spellStart"/>
-            <w:r>
-              <w:rPr>
-                <w:rStyle w:val="tlid-translation"/>
-                <w:sz w:val="18"/>
-                <w:szCs w:val="18"/>
-              </w:rPr>
-              <w:t>oracle</w:t>
-            </w:r>
-            <w:proofErr w:type="spellEnd"/>
-            <w:r>
-              <w:rPr>
-                <w:rStyle w:val="tlid-translation"/>
-                <w:sz w:val="18"/>
-                <w:szCs w:val="18"/>
-              </w:rPr>
-              <w:t>&lt;/driver&gt;</w:t>
-            </w:r>
-          </w:p>
-          <w:p>
-            <w:pPr>
-              <w:rPr>
-                <w:rStyle w:val="tlid-translation"/>
-                <w:sz w:val="18"/>
-                <w:szCs w:val="18"/>
-              </w:rPr>
-            </w:pPr>
-            <w:r>
-              <w:rPr>
-                <w:rStyle w:val="tlid-translation"/>
-                <w:sz w:val="18"/>
-                <w:szCs w:val="18"/>
-              </w:rPr>
-              <w:t xml:space="preserve">                    &lt;</w:t>
-            </w:r>
-            <w:proofErr w:type="spellStart"/>
-            <w:r>
-              <w:rPr>
-                <w:rStyle w:val="tlid-translation"/>
-                <w:sz w:val="18"/>
-                <w:szCs w:val="18"/>
-              </w:rPr>
-              <w:t>xa</w:t>
-            </w:r>
-            <w:proofErr w:type="spellEnd"/>
-            <w:r>
-              <w:rPr>
-                <w:rStyle w:val="tlid-translation"/>
-                <w:sz w:val="18"/>
-                <w:szCs w:val="18"/>
-              </w:rPr>
-              <w:t>-pool&gt;</w:t>
-            </w:r>
-          </w:p>
-          <w:p>
-            <w:pPr>
-              <w:rPr>
-                <w:rStyle w:val="tlid-translation"/>
-                <w:sz w:val="18"/>
-                <w:szCs w:val="18"/>
-              </w:rPr>
-            </w:pPr>
-            <w:r>
-              <w:rPr>
-                <w:rStyle w:val="tlid-translation"/>
-                <w:sz w:val="18"/>
-                <w:szCs w:val="18"/>
-              </w:rPr>
-              <w:t xml:space="preserve">                        &lt;</w:t>
-            </w:r>
-            <w:proofErr w:type="spellStart"/>
-            <w:r>
-              <w:rPr>
-                <w:rStyle w:val="tlid-translation"/>
-                <w:sz w:val="18"/>
-                <w:szCs w:val="18"/>
-              </w:rPr>
-              <w:t>is-same-rm-override</w:t>
-            </w:r>
-            <w:proofErr w:type="spellEnd"/>
-            <w:r>
-              <w:rPr>
-                <w:rStyle w:val="tlid-translation"/>
-                <w:sz w:val="18"/>
-                <w:szCs w:val="18"/>
-              </w:rPr>
-              <w:t>&gt;false&lt;/</w:t>
-            </w:r>
-            <w:proofErr w:type="spellStart"/>
-            <w:r>
-              <w:rPr>
-                <w:rStyle w:val="tlid-translation"/>
-                <w:sz w:val="18"/>
-                <w:szCs w:val="18"/>
-              </w:rPr>
-              <w:t>is-same-rm-override</w:t>
-            </w:r>
-            <w:proofErr w:type="spellEnd"/>
-            <w:r>
-              <w:rPr>
-                <w:rStyle w:val="tlid-translation"/>
-                <w:sz w:val="18"/>
-                <w:szCs w:val="18"/>
-              </w:rPr>
-              <w:t>&gt;</w:t>
-            </w:r>
-          </w:p>
-          <w:p>
-            <w:pPr>
-              <w:rPr>
-                <w:rStyle w:val="tlid-translation"/>
-                <w:sz w:val="18"/>
-                <w:szCs w:val="18"/>
-              </w:rPr>
-            </w:pPr>
-            <w:r>
-              <w:rPr>
-                <w:rStyle w:val="tlid-translation"/>
-                <w:sz w:val="18"/>
-                <w:szCs w:val="18"/>
-              </w:rPr>
-              <w:t xml:space="preserve">                        &lt;no-</w:t>
-            </w:r>
-            <w:proofErr w:type="spellStart"/>
-            <w:r>
-              <w:rPr>
-                <w:rStyle w:val="tlid-translation"/>
-                <w:sz w:val="18"/>
-                <w:szCs w:val="18"/>
-              </w:rPr>
-              <w:t>tx</w:t>
-            </w:r>
-            <w:proofErr w:type="spellEnd"/>
-            <w:r>
-              <w:rPr>
-                <w:rStyle w:val="tlid-translation"/>
-                <w:sz w:val="18"/>
-                <w:szCs w:val="18"/>
-              </w:rPr>
-              <w:t>-</w:t>
-            </w:r>
-            <w:proofErr w:type="spellStart"/>
-            <w:r>
-              <w:rPr>
-                <w:rStyle w:val="tlid-translation"/>
-                <w:sz w:val="18"/>
-                <w:szCs w:val="18"/>
-              </w:rPr>
-              <w:t>separate</w:t>
-            </w:r>
-            <w:proofErr w:type="spellEnd"/>
-            <w:r>
-              <w:rPr>
-                <w:rStyle w:val="tlid-translation"/>
-                <w:sz w:val="18"/>
-                <w:szCs w:val="18"/>
-              </w:rPr>
-              <w:t>-pools&gt;true&lt;/no-</w:t>
-            </w:r>
-            <w:proofErr w:type="spellStart"/>
-            <w:r>
-              <w:rPr>
-                <w:rStyle w:val="tlid-translation"/>
-                <w:sz w:val="18"/>
-                <w:szCs w:val="18"/>
-              </w:rPr>
-              <w:t>tx</w:t>
-            </w:r>
-            <w:proofErr w:type="spellEnd"/>
-            <w:r>
-              <w:rPr>
-                <w:rStyle w:val="tlid-translation"/>
-                <w:sz w:val="18"/>
-                <w:szCs w:val="18"/>
-              </w:rPr>
-              <w:t>-</w:t>
-            </w:r>
-            <w:proofErr w:type="spellStart"/>
-            <w:r>
-              <w:rPr>
-                <w:rStyle w:val="tlid-translation"/>
-                <w:sz w:val="18"/>
-                <w:szCs w:val="18"/>
-              </w:rPr>
-              <w:t>separate</w:t>
-            </w:r>
-            <w:proofErr w:type="spellEnd"/>
-            <w:r>
-              <w:rPr>
-                <w:rStyle w:val="tlid-translation"/>
-                <w:sz w:val="18"/>
-                <w:szCs w:val="18"/>
-              </w:rPr>
-              <w:t>-pools&gt;</w:t>
-            </w:r>
-          </w:p>
-          <w:p>
-            <w:pPr>
-              <w:rPr>
-                <w:rStyle w:val="tlid-translation"/>
-                <w:sz w:val="18"/>
-                <w:szCs w:val="18"/>
-              </w:rPr>
-            </w:pPr>
-            <w:r>
-              <w:rPr>
-                <w:rStyle w:val="tlid-translation"/>
-                <w:sz w:val="18"/>
-                <w:szCs w:val="18"/>
-              </w:rPr>
-              <w:t xml:space="preserve">                    &lt;/</w:t>
-            </w:r>
-            <w:proofErr w:type="spellStart"/>
-            <w:r>
-              <w:rPr>
-                <w:rStyle w:val="tlid-translation"/>
-                <w:sz w:val="18"/>
-                <w:szCs w:val="18"/>
-              </w:rPr>
-              <w:t>xa</w:t>
-            </w:r>
-            <w:proofErr w:type="spellEnd"/>
-            <w:r>
-              <w:rPr>
-                <w:rStyle w:val="tlid-translation"/>
-                <w:sz w:val="18"/>
-                <w:szCs w:val="18"/>
-              </w:rPr>
-              <w:t>-pool&gt;</w:t>
-            </w:r>
-          </w:p>
-          <w:p>
-            <w:pPr>
-              <w:rPr>
-                <w:rStyle w:val="tlid-translation"/>
-                <w:sz w:val="18"/>
-                <w:szCs w:val="18"/>
-              </w:rPr>
-            </w:pPr>
-            <w:r>
-              <w:rPr>
-                <w:rStyle w:val="tlid-translation"/>
-                <w:sz w:val="18"/>
-                <w:szCs w:val="18"/>
-              </w:rPr>
-              <w:t xml:space="preserve">                    &lt;</w:t>
-            </w:r>
-            <w:proofErr w:type="spellStart"/>
-            <w:r>
-              <w:rPr>
-                <w:rStyle w:val="tlid-translation"/>
-                <w:sz w:val="18"/>
-                <w:szCs w:val="18"/>
-              </w:rPr>
-              <w:t>security</w:t>
-            </w:r>
-            <w:proofErr w:type="spellEnd"/>
-            <w:r>
-              <w:rPr>
-                <w:rStyle w:val="tlid-translation"/>
-                <w:sz w:val="18"/>
-                <w:szCs w:val="18"/>
-              </w:rPr>
-              <w:t>&gt;</w:t>
-            </w:r>
-          </w:p>
-          <w:p>
-            <w:pPr>
-              <w:rPr>
-                <w:rStyle w:val="tlid-translation"/>
-                <w:sz w:val="18"/>
-                <w:szCs w:val="18"/>
-              </w:rPr>
-            </w:pPr>
-            <w:r>
-              <w:rPr>
-                <w:rStyle w:val="tlid-translation"/>
-                <w:sz w:val="18"/>
-                <w:szCs w:val="18"/>
-              </w:rPr>
-              <w:t xml:space="preserve">                        &lt;</w:t>
-            </w:r>
-            <w:proofErr w:type="spellStart"/>
-            <w:r>
-              <w:rPr>
-                <w:rStyle w:val="tlid-translation"/>
-                <w:sz w:val="18"/>
-                <w:szCs w:val="18"/>
-              </w:rPr>
-              <w:t>user-name</w:t>
-            </w:r>
-            <w:proofErr w:type="spellEnd"/>
-            <w:r>
-              <w:rPr>
-                <w:rStyle w:val="tlid-translation"/>
-                <w:sz w:val="18"/>
-                <w:szCs w:val="18"/>
-              </w:rPr>
-              <w:t>&gt;ARCHIUM&lt;/</w:t>
-            </w:r>
-            <w:proofErr w:type="spellStart"/>
-            <w:r>
-              <w:rPr>
-                <w:rStyle w:val="tlid-translation"/>
-                <w:sz w:val="18"/>
-                <w:szCs w:val="18"/>
-              </w:rPr>
-              <w:t>user-name</w:t>
-            </w:r>
-            <w:proofErr w:type="spellEnd"/>
-            <w:r>
-              <w:rPr>
-                <w:rStyle w:val="tlid-translation"/>
-                <w:sz w:val="18"/>
-                <w:szCs w:val="18"/>
-              </w:rPr>
-              <w:t>&gt;</w:t>
-            </w:r>
-          </w:p>
-          <w:p>
-            <w:pPr>
-              <w:rPr>
-                <w:rStyle w:val="tlid-translation"/>
-                <w:sz w:val="18"/>
-                <w:szCs w:val="18"/>
-              </w:rPr>
-            </w:pPr>
-            <w:r>
-              <w:rPr>
-                <w:rStyle w:val="tlid-translation"/>
-                <w:sz w:val="18"/>
-                <w:szCs w:val="18"/>
-              </w:rPr>
-              <w:t xml:space="preserve">                        &lt;</w:t>
-            </w:r>
-            <w:proofErr w:type="spellStart"/>
-            <w:proofErr w:type="gramStart"/>
-            <w:r>
-              <w:rPr>
-                <w:rStyle w:val="tlid-translation"/>
-                <w:sz w:val="18"/>
-                <w:szCs w:val="18"/>
-              </w:rPr>
-              <w:t>password</w:t>
-            </w:r>
-            <w:proofErr w:type="spellEnd"/>
-            <w:proofErr w:type="gramEnd"/>
-            <w:r>
-              <w:rPr>
-                <w:rStyle w:val="tlid-translation"/>
-                <w:sz w:val="18"/>
-                <w:szCs w:val="18"/>
-              </w:rPr>
-              <w:t>&gt;</w:t>
-            </w:r>
-            <w:proofErr w:type="spellStart"/>
-            <w:r>
-              <w:rPr>
-                <w:rStyle w:val="tlid-translation"/>
-                <w:sz w:val="18"/>
-                <w:szCs w:val="18"/>
-              </w:rPr>
-              <w:t>archium</w:t>
-            </w:r>
-            <w:proofErr w:type="spellEnd"/>
-            <w:r>
-              <w:rPr>
-                <w:rStyle w:val="tlid-translation"/>
-                <w:sz w:val="18"/>
-                <w:szCs w:val="18"/>
-              </w:rPr>
-              <w:t>&lt;/</w:t>
-            </w:r>
-            <w:proofErr w:type="spellStart"/>
-            <w:r>
-              <w:rPr>
-                <w:rStyle w:val="tlid-translation"/>
-                <w:sz w:val="18"/>
-                <w:szCs w:val="18"/>
-              </w:rPr>
-              <w:t>password</w:t>
-            </w:r>
-            <w:proofErr w:type="spellEnd"/>
-            <w:r>
-              <w:rPr>
-                <w:rStyle w:val="tlid-translation"/>
-                <w:sz w:val="18"/>
-                <w:szCs w:val="18"/>
-              </w:rPr>
-              <w:t>&gt;</w:t>
-            </w:r>
-          </w:p>
-          <w:p>
-            <w:pPr>
-              <w:rPr>
-                <w:rStyle w:val="tlid-translation"/>
-                <w:sz w:val="18"/>
-                <w:szCs w:val="18"/>
-              </w:rPr>
-            </w:pPr>
-            <w:r>
-              <w:rPr>
-                <w:rStyle w:val="tlid-translation"/>
-                <w:sz w:val="18"/>
-                <w:szCs w:val="18"/>
-              </w:rPr>
-              <w:t xml:space="preserve">                    &lt;/</w:t>
-            </w:r>
-            <w:proofErr w:type="spellStart"/>
-            <w:r>
-              <w:rPr>
-                <w:rStyle w:val="tlid-translation"/>
-                <w:sz w:val="18"/>
-                <w:szCs w:val="18"/>
-              </w:rPr>
-              <w:t>security</w:t>
-            </w:r>
-            <w:proofErr w:type="spellEnd"/>
-            <w:r>
-              <w:rPr>
-                <w:rStyle w:val="tlid-translation"/>
-                <w:sz w:val="18"/>
-                <w:szCs w:val="18"/>
-              </w:rPr>
-              <w:t>&gt;</w:t>
-            </w:r>
-          </w:p>
-          <w:p>
-            <w:pPr>
-              <w:rPr>
-                <w:rStyle w:val="tlid-translation"/>
-                <w:sz w:val="18"/>
-                <w:szCs w:val="18"/>
-              </w:rPr>
-            </w:pPr>
-            <w:r>
-              <w:rPr>
-                <w:rStyle w:val="tlid-translation"/>
-                <w:sz w:val="18"/>
-                <w:szCs w:val="18"/>
-              </w:rPr>
-              <w:t xml:space="preserve">                    &lt;</w:t>
-            </w:r>
-            <w:proofErr w:type="spellStart"/>
-            <w:r>
-              <w:rPr>
-                <w:rStyle w:val="tlid-translation"/>
-                <w:sz w:val="18"/>
-                <w:szCs w:val="18"/>
-              </w:rPr>
-              <w:t>validation</w:t>
-            </w:r>
-            <w:proofErr w:type="spellEnd"/>
-            <w:r>
-              <w:rPr>
-                <w:rStyle w:val="tlid-translation"/>
-                <w:sz w:val="18"/>
-                <w:szCs w:val="18"/>
-              </w:rPr>
-              <w:t>&gt;</w:t>
-            </w:r>
-          </w:p>
-          <w:p>
-            <w:pPr>
-              <w:rPr>
-                <w:rStyle w:val="tlid-translation"/>
-                <w:sz w:val="18"/>
-                <w:szCs w:val="18"/>
-              </w:rPr>
-            </w:pPr>
-            <w:r>
-              <w:rPr>
-                <w:rStyle w:val="tlid-translation"/>
-                <w:sz w:val="18"/>
-                <w:szCs w:val="18"/>
-              </w:rPr>
-              <w:t xml:space="preserve">                        &lt;</w:t>
-            </w:r>
-            <w:proofErr w:type="spellStart"/>
-            <w:r>
-              <w:rPr>
-                <w:rStyle w:val="tlid-translation"/>
-                <w:sz w:val="18"/>
-                <w:szCs w:val="18"/>
-              </w:rPr>
-              <w:t>valid-connection-checker</w:t>
-            </w:r>
-            <w:proofErr w:type="spellEnd"/>
-            <w:r>
-              <w:rPr>
-                <w:rStyle w:val="tlid-translation"/>
-                <w:sz w:val="18"/>
-                <w:szCs w:val="18"/>
-              </w:rPr>
-              <w:t xml:space="preserve"> class-name="org.jboss.jca.adapters.jdbc.extensions.oracle.OracleValidConnectionChecker"/&gt;</w:t>
-            </w:r>
-          </w:p>
-          <w:p>
-            <w:pPr>
-              <w:rPr>
-                <w:rStyle w:val="tlid-translation"/>
-                <w:sz w:val="18"/>
-                <w:szCs w:val="18"/>
-              </w:rPr>
-            </w:pPr>
-            <w:r>
-              <w:rPr>
-                <w:rStyle w:val="tlid-translation"/>
-                <w:sz w:val="18"/>
-                <w:szCs w:val="18"/>
-              </w:rPr>
-              <w:t xml:space="preserve">                        &lt;</w:t>
-            </w:r>
-            <w:proofErr w:type="spellStart"/>
-            <w:r>
-              <w:rPr>
-                <w:rStyle w:val="tlid-translation"/>
-                <w:sz w:val="18"/>
-                <w:szCs w:val="18"/>
-              </w:rPr>
-              <w:t>background-validation</w:t>
-            </w:r>
-            <w:proofErr w:type="spellEnd"/>
-            <w:r>
-              <w:rPr>
-                <w:rStyle w:val="tlid-translation"/>
-                <w:sz w:val="18"/>
-                <w:szCs w:val="18"/>
-              </w:rPr>
-              <w:t>&gt;true&lt;/</w:t>
-            </w:r>
-            <w:proofErr w:type="spellStart"/>
-            <w:r>
-              <w:rPr>
-                <w:rStyle w:val="tlid-translation"/>
-                <w:sz w:val="18"/>
-                <w:szCs w:val="18"/>
-              </w:rPr>
-              <w:t>background-validation</w:t>
-            </w:r>
-            <w:proofErr w:type="spellEnd"/>
-            <w:r>
-              <w:rPr>
-                <w:rStyle w:val="tlid-translation"/>
-                <w:sz w:val="18"/>
-                <w:szCs w:val="18"/>
-              </w:rPr>
-              <w:t>&gt;</w:t>
-            </w:r>
-          </w:p>
-          <w:p>
-            <w:pPr>
-              <w:rPr>
-                <w:rStyle w:val="tlid-translation"/>
-                <w:sz w:val="18"/>
-                <w:szCs w:val="18"/>
-              </w:rPr>
-            </w:pPr>
-            <w:r>
-              <w:rPr>
-                <w:rStyle w:val="tlid-translation"/>
-                <w:sz w:val="18"/>
-                <w:szCs w:val="18"/>
-              </w:rPr>
-              <w:t xml:space="preserve">                        &lt;</w:t>
-            </w:r>
-            <w:proofErr w:type="spellStart"/>
-            <w:r>
-              <w:rPr>
-                <w:rStyle w:val="tlid-translation"/>
-                <w:sz w:val="18"/>
-                <w:szCs w:val="18"/>
-              </w:rPr>
-              <w:t>stale-connection-checker</w:t>
-            </w:r>
-            <w:proofErr w:type="spellEnd"/>
-            <w:r>
-              <w:rPr>
-                <w:rStyle w:val="tlid-translation"/>
-                <w:sz w:val="18"/>
-                <w:szCs w:val="18"/>
-              </w:rPr>
-              <w:t xml:space="preserve"> class-name="org.jboss.jca.adapters.jdbc.extensions.oracle.OracleStaleConnectionChecker"/&gt;</w:t>
-            </w:r>
-          </w:p>
-          <w:p>
-            <w:pPr>
-              <w:rPr>
-                <w:rStyle w:val="tlid-translation"/>
-                <w:sz w:val="18"/>
-                <w:szCs w:val="18"/>
-              </w:rPr>
-            </w:pPr>
-            <w:r>
-              <w:rPr>
-                <w:rStyle w:val="tlid-translation"/>
-                <w:sz w:val="18"/>
-                <w:szCs w:val="18"/>
-              </w:rPr>
-              <w:t xml:space="preserve">                        &lt;</w:t>
-            </w:r>
-            <w:proofErr w:type="spellStart"/>
-            <w:r>
-              <w:rPr>
-                <w:rStyle w:val="tlid-translation"/>
-                <w:sz w:val="18"/>
-                <w:szCs w:val="18"/>
-              </w:rPr>
-              <w:t>exception-sorter</w:t>
-            </w:r>
-            <w:proofErr w:type="spellEnd"/>
-            <w:r>
-              <w:rPr>
-                <w:rStyle w:val="tlid-translation"/>
-                <w:sz w:val="18"/>
-                <w:szCs w:val="18"/>
-              </w:rPr>
-              <w:t xml:space="preserve"> class-name="org.jboss.jca.adapters.jdbc.extensions.oracle.OracleExceptionSorter"/&gt;</w:t>
-            </w:r>
-          </w:p>
-          <w:p>
-            <w:pPr>
-              <w:rPr>
-                <w:rStyle w:val="tlid-translation"/>
-                <w:sz w:val="18"/>
-                <w:szCs w:val="18"/>
-              </w:rPr>
-            </w:pPr>
-            <w:r>
-              <w:rPr>
-                <w:rStyle w:val="tlid-translation"/>
-                <w:sz w:val="18"/>
-                <w:szCs w:val="18"/>
-              </w:rPr>
-              <w:t xml:space="preserve">                    &lt;/</w:t>
-            </w:r>
-            <w:proofErr w:type="spellStart"/>
-            <w:r>
-              <w:rPr>
-                <w:rStyle w:val="tlid-translation"/>
-                <w:sz w:val="18"/>
-                <w:szCs w:val="18"/>
-              </w:rPr>
-              <w:t>validation</w:t>
-            </w:r>
-            <w:proofErr w:type="spellEnd"/>
-            <w:r>
-              <w:rPr>
-                <w:rStyle w:val="tlid-translation"/>
-                <w:sz w:val="18"/>
-                <w:szCs w:val="18"/>
-              </w:rPr>
-              <w:t>&gt;</w:t>
-            </w:r>
-          </w:p>
-          <w:p>
-            <w:pPr>
-              <w:rPr>
-                <w:rStyle w:val="tlid-translation"/>
-              </w:rPr>
-            </w:pPr>
-            <w:r>
-              <w:rPr>
-                <w:rStyle w:val="tlid-translation"/>
-                <w:sz w:val="18"/>
-                <w:szCs w:val="18"/>
-              </w:rPr>
-              <w:t xml:space="preserve">                &lt;/</w:t>
-            </w:r>
-            <w:proofErr w:type="spellStart"/>
-            <w:r>
-              <w:rPr>
-                <w:rStyle w:val="tlid-translation"/>
-                <w:sz w:val="18"/>
-                <w:szCs w:val="18"/>
-              </w:rPr>
-              <w:t>xa</w:t>
-            </w:r>
-            <w:proofErr w:type="spellEnd"/>
-            <w:r>
-              <w:rPr>
-                <w:rStyle w:val="tlid-translation"/>
-                <w:sz w:val="18"/>
-                <w:szCs w:val="18"/>
-              </w:rPr>
-              <w:t>-datasource&gt;</w:t>
+              <w:t xml:space="preserve">                &lt;/xa-datasource&gt;</w:t>
             </w:r>
           </w:p>
         </w:tc>
@@ -5849,56 +4639,23 @@
           <w:b/>
           <w:bCs/>
         </w:rPr>
-        <w:t>http-</w:t>
-      </w:r>
-      <w:proofErr w:type="spellStart"/>
+        <w:t>http-listener</w:t>
+      </w:r>
+      <w:r>
+        <w:t xml:space="preserve">&gt; y </w:t>
+      </w:r>
       <w:r>
         <w:rPr>
           <w:b/>
           <w:bCs/>
         </w:rPr>
-        <w:t>listener</w:t>
-      </w:r>
-      <w:proofErr w:type="spellEnd"/>
-      <w:r>
-        <w:t xml:space="preserve">&gt; y </w:t>
-      </w:r>
-      <w:r>
-        <w:rPr>
-          <w:b/>
-          <w:bCs/>
-        </w:rPr>
-        <w:t>&lt;https-</w:t>
-      </w:r>
-      <w:proofErr w:type="spellStart"/>
-      <w:r>
-        <w:rPr>
-          <w:b/>
-          <w:bCs/>
-        </w:rPr>
-        <w:t>listener</w:t>
-      </w:r>
-      <w:proofErr w:type="spellEnd"/>
-      <w:r>
-        <w:rPr>
-          <w:b/>
-          <w:bCs/>
-        </w:rPr>
-        <w:t>&gt;</w:t>
+        <w:t>&lt;https-listener&gt;</w:t>
       </w:r>
       <w:r>
         <w:t>:</w:t>
       </w:r>
       <w:r>
-        <w:t xml:space="preserve"> </w:t>
-      </w:r>
-      <w:proofErr w:type="spellStart"/>
-      <w:r>
-        <w:t>max-parameters</w:t>
-      </w:r>
-      <w:proofErr w:type="spellEnd"/>
-      <w:r>
-        <w:t xml:space="preserve">=”5000” </w:t>
+        <w:t xml:space="preserve"> max-parameters=”5000” </w:t>
       </w:r>
     </w:p>
     <w:p>
@@ -5993,14 +4750,9 @@
       <w:pPr>
         <w:pStyle w:val="Nivel2"/>
       </w:pPr>
-      <w:proofErr w:type="spellStart"/>
       <w:r>
         <w:lastRenderedPageBreak/>
-        <w:t>Keycloak</w:t>
-      </w:r>
-      <w:proofErr w:type="spellEnd"/>
-      <w:r>
-        <w:t xml:space="preserve"> 6.0.1</w:t>
+        <w:t>Keycloak 6.0.1</w:t>
       </w:r>
     </w:p>
     <w:p>
@@ -6013,21 +4765,8 @@
       <w:r>
         <w:t xml:space="preserve">El </w:t>
       </w:r>
-      <w:proofErr w:type="spellStart"/>
-      <w:r>
-        <w:t>keycloak</w:t>
-      </w:r>
-      <w:proofErr w:type="spellEnd"/>
-      <w:r>
-        <w:t xml:space="preserve"> es el producto que permite el inicio de sesión único (</w:t>
-      </w:r>
-      <w:proofErr w:type="spellStart"/>
-      <w:r>
-        <w:t>IdP</w:t>
-      </w:r>
-      <w:proofErr w:type="spellEnd"/>
-      <w:r>
-        <w:t xml:space="preserve">) Este se usara para las peticiones de autenticación y conectado al JBoss con un </w:t>
+      <w:r>
+        <w:t xml:space="preserve">keycloak es el producto que permite el inicio de sesión único (IdP) Este se usara para las peticiones de autenticación y conectado al JBoss con un </w:t>
       </w:r>
       <w:r>
         <w:t>adaptador.</w:t>
@@ -6066,49 +4805,7 @@
         <w:rPr>
           <w:rStyle w:val="tlid-translation"/>
         </w:rPr>
-        <w:t>Accedemos a “</w:t>
-      </w:r>
-      <w:proofErr w:type="spellStart"/>
-      <w:r>
-        <w:rPr>
-          <w:rStyle w:val="tlid-translation"/>
-        </w:rPr>
-        <w:t>Administration</w:t>
-      </w:r>
-      <w:proofErr w:type="spellEnd"/>
-      <w:r>
-        <w:rPr>
-          <w:rStyle w:val="tlid-translation"/>
-        </w:rPr>
-        <w:t xml:space="preserve"> </w:t>
-      </w:r>
-      <w:proofErr w:type="spellStart"/>
-      <w:r>
-        <w:rPr>
-          <w:rStyle w:val="tlid-translation"/>
-        </w:rPr>
-        <w:t>Console</w:t>
-      </w:r>
-      <w:proofErr w:type="spellEnd"/>
-      <w:r>
-        <w:rPr>
-          <w:rStyle w:val="tlid-translation"/>
-        </w:rPr>
-        <w:t xml:space="preserve">” y tras </w:t>
-      </w:r>
-      <w:proofErr w:type="spellStart"/>
-      <w:r>
-        <w:rPr>
-          <w:rStyle w:val="tlid-translation"/>
-        </w:rPr>
-        <w:t>loguearnos</w:t>
-      </w:r>
-      <w:proofErr w:type="spellEnd"/>
-      <w:r>
-        <w:rPr>
-          <w:rStyle w:val="tlid-translation"/>
-        </w:rPr>
-        <w:t>…</w:t>
+        <w:t>Accedemos a “Administration Console” y tras loguearnos…</w:t>
       </w:r>
     </w:p>
     <w:p>
@@ -6387,16 +5084,8 @@
           <w:rStyle w:val="tlid-translation"/>
         </w:rPr>
         <w:lastRenderedPageBreak/>
-        <w:t xml:space="preserve">Creación del </w:t>
-      </w:r>
-      <w:proofErr w:type="spellStart"/>
-      <w:r>
-        <w:rPr>
-          <w:rStyle w:val="tlid-translation"/>
-        </w:rPr>
-        <w:t>Realm</w:t>
-      </w:r>
-      <w:proofErr w:type="spellEnd"/>
+        <w:t>Creación del Realm</w:t>
+      </w:r>
     </w:p>
     <w:p>
       <w:pPr>
@@ -6779,35 +5468,7 @@
         <w:rPr>
           <w:rStyle w:val="tlid-translation"/>
         </w:rPr>
-        <w:t xml:space="preserve">Si no se os permite añadir roles de cliente en esta sección, desde el apartado </w:t>
-      </w:r>
-      <w:proofErr w:type="spellStart"/>
-      <w:r>
-        <w:rPr>
-          <w:rStyle w:val="tlid-translation"/>
-        </w:rPr>
-        <w:t>clients</w:t>
-      </w:r>
-      <w:proofErr w:type="spellEnd"/>
-      <w:r>
-        <w:rPr>
-          <w:rStyle w:val="tlid-translation"/>
-        </w:rPr>
-        <w:t>&gt;</w:t>
-      </w:r>
-      <w:proofErr w:type="spellStart"/>
-      <w:r>
-        <w:rPr>
-          <w:rStyle w:val="tlid-translation"/>
-        </w:rPr>
-        <w:t>archium</w:t>
-      </w:r>
-      <w:proofErr w:type="spellEnd"/>
-      <w:r>
-        <w:rPr>
-          <w:rStyle w:val="tlid-translation"/>
-        </w:rPr>
-        <w:t>-default&gt;Roles se podrá hacer.</w:t>
+        <w:t>Si no se os permite añadir roles de cliente en esta sección, desde el apartado clients&gt;archium-default&gt;Roles se podrá hacer.</w:t>
       </w:r>
     </w:p>
     <w:p>
@@ -7048,35 +5709,7 @@
         <w:rPr>
           <w:rStyle w:val="tlid-translation"/>
         </w:rPr>
-        <w:t>JBOSS_HOME\</w:t>
-      </w:r>
-      <w:proofErr w:type="spellStart"/>
-      <w:r>
-        <w:rPr>
-          <w:rStyle w:val="tlid-translation"/>
-        </w:rPr>
-        <w:t>standalone</w:t>
-      </w:r>
-      <w:proofErr w:type="spellEnd"/>
-      <w:r>
-        <w:rPr>
-          <w:rStyle w:val="tlid-translation"/>
-        </w:rPr>
-        <w:t>\</w:t>
-      </w:r>
-      <w:proofErr w:type="spellStart"/>
-      <w:r>
-        <w:rPr>
-          <w:rStyle w:val="tlid-translation"/>
-        </w:rPr>
-        <w:t>configuration</w:t>
-      </w:r>
-      <w:proofErr w:type="spellEnd"/>
-      <w:r>
-        <w:rPr>
-          <w:rStyle w:val="tlid-translation"/>
-        </w:rPr>
-        <w:t xml:space="preserve">\standalone.xml </w:t>
+        <w:t xml:space="preserve">JBOSS_HOME\standalone\configuration\standalone.xml </w:t>
       </w:r>
     </w:p>
     <w:p>
@@ -7125,43 +5758,7 @@
                 <w:sz w:val="20"/>
                 <w:szCs w:val="20"/>
               </w:rPr>
-              <w:t>&lt;</w:t>
-            </w:r>
-            <w:proofErr w:type="spellStart"/>
-            <w:r>
-              <w:rPr>
-                <w:rFonts w:ascii="SegoeUI" w:hAnsi="SegoeUI" w:cs="SegoeUI"/>
-                <w:sz w:val="20"/>
-                <w:szCs w:val="20"/>
-              </w:rPr>
-              <w:t>subsystem</w:t>
-            </w:r>
-            <w:proofErr w:type="spellEnd"/>
-            <w:r>
-              <w:rPr>
-                <w:rFonts w:ascii="SegoeUI" w:hAnsi="SegoeUI" w:cs="SegoeUI"/>
-                <w:sz w:val="20"/>
-                <w:szCs w:val="20"/>
-              </w:rPr>
-              <w:t xml:space="preserve"> </w:t>
-            </w:r>
-            <w:proofErr w:type="spellStart"/>
-            <w:r>
-              <w:rPr>
-                <w:rFonts w:ascii="SegoeUI" w:hAnsi="SegoeUI" w:cs="SegoeUI"/>
-                <w:sz w:val="20"/>
-                <w:szCs w:val="20"/>
-              </w:rPr>
-              <w:t>xmlns</w:t>
-            </w:r>
-            <w:proofErr w:type="spellEnd"/>
-            <w:r>
-              <w:rPr>
-                <w:rFonts w:ascii="SegoeUI" w:hAnsi="SegoeUI" w:cs="SegoeUI"/>
-                <w:sz w:val="20"/>
-                <w:szCs w:val="20"/>
-              </w:rPr>
-              <w:t>="urn:jboss:domain:keycloak:1.1"&gt;</w:t>
+              <w:t>&lt;subsystem xmlns="urn:jboss:domain:keycloak:1.1"&gt;</w:t>
             </w:r>
           </w:p>
           <w:p>
@@ -7182,43 +5779,7 @@
                 <w:sz w:val="20"/>
                 <w:szCs w:val="20"/>
               </w:rPr>
-              <w:t xml:space="preserve">            &lt;</w:t>
-            </w:r>
-            <w:proofErr w:type="spellStart"/>
-            <w:r>
-              <w:rPr>
-                <w:rFonts w:ascii="SegoeUI" w:hAnsi="SegoeUI" w:cs="SegoeUI"/>
-                <w:sz w:val="20"/>
-                <w:szCs w:val="20"/>
-              </w:rPr>
-              <w:t>realm</w:t>
-            </w:r>
-            <w:proofErr w:type="spellEnd"/>
-            <w:r>
-              <w:rPr>
-                <w:rFonts w:ascii="SegoeUI" w:hAnsi="SegoeUI" w:cs="SegoeUI"/>
-                <w:sz w:val="20"/>
-                <w:szCs w:val="20"/>
-              </w:rPr>
-              <w:t xml:space="preserve"> </w:t>
-            </w:r>
-            <w:proofErr w:type="spellStart"/>
-            <w:r>
-              <w:rPr>
-                <w:rFonts w:ascii="SegoeUI" w:hAnsi="SegoeUI" w:cs="SegoeUI"/>
-                <w:sz w:val="20"/>
-                <w:szCs w:val="20"/>
-              </w:rPr>
-              <w:t>name</w:t>
-            </w:r>
-            <w:proofErr w:type="spellEnd"/>
-            <w:r>
-              <w:rPr>
-                <w:rFonts w:ascii="SegoeUI" w:hAnsi="SegoeUI" w:cs="SegoeUI"/>
-                <w:sz w:val="20"/>
-                <w:szCs w:val="20"/>
-              </w:rPr>
-              <w:t>="ARCHIUM"&gt;</w:t>
+              <w:t xml:space="preserve">            &lt;realm name="ARCHIUM"&gt;</w:t>
             </w:r>
           </w:p>
           <w:p>
@@ -7239,43 +5800,7 @@
                 <w:sz w:val="20"/>
                 <w:szCs w:val="20"/>
               </w:rPr>
-              <w:t xml:space="preserve">                &lt;</w:t>
-            </w:r>
-            <w:proofErr w:type="spellStart"/>
-            <w:r>
-              <w:rPr>
-                <w:rFonts w:ascii="SegoeUI" w:hAnsi="SegoeUI" w:cs="SegoeUI"/>
-                <w:sz w:val="20"/>
-                <w:szCs w:val="20"/>
-              </w:rPr>
-              <w:t>auth</w:t>
-            </w:r>
-            <w:proofErr w:type="spellEnd"/>
-            <w:r>
-              <w:rPr>
-                <w:rFonts w:ascii="SegoeUI" w:hAnsi="SegoeUI" w:cs="SegoeUI"/>
-                <w:sz w:val="20"/>
-                <w:szCs w:val="20"/>
-              </w:rPr>
-              <w:t>-server-</w:t>
-            </w:r>
-            <w:proofErr w:type="spellStart"/>
-            <w:r>
-              <w:rPr>
-                <w:rFonts w:ascii="SegoeUI" w:hAnsi="SegoeUI" w:cs="SegoeUI"/>
-                <w:sz w:val="20"/>
-                <w:szCs w:val="20"/>
-              </w:rPr>
-              <w:t>url</w:t>
-            </w:r>
-            <w:proofErr w:type="spellEnd"/>
-            <w:r>
-              <w:rPr>
-                <w:rFonts w:ascii="SegoeUI" w:hAnsi="SegoeUI" w:cs="SegoeUI"/>
-                <w:sz w:val="20"/>
-                <w:szCs w:val="20"/>
-              </w:rPr>
-              <w:t>&gt;http://localhost:8180/auth&lt;/auth-server-url&gt;</w:t>
+              <w:t xml:space="preserve">                &lt;auth-server-url&gt;http://localhost:8180/auth&lt;/auth-server-url&gt;</w:t>
             </w:r>
           </w:p>
           <w:p>
@@ -7296,43 +5821,7 @@
                 <w:sz w:val="20"/>
                 <w:szCs w:val="20"/>
               </w:rPr>
-              <w:t xml:space="preserve">                &lt;</w:t>
-            </w:r>
-            <w:proofErr w:type="spellStart"/>
-            <w:r>
-              <w:rPr>
-                <w:rFonts w:ascii="SegoeUI" w:hAnsi="SegoeUI" w:cs="SegoeUI"/>
-                <w:sz w:val="20"/>
-                <w:szCs w:val="20"/>
-              </w:rPr>
-              <w:t>ssl-required</w:t>
-            </w:r>
-            <w:proofErr w:type="spellEnd"/>
-            <w:r>
-              <w:rPr>
-                <w:rFonts w:ascii="SegoeUI" w:hAnsi="SegoeUI" w:cs="SegoeUI"/>
-                <w:sz w:val="20"/>
-                <w:szCs w:val="20"/>
-              </w:rPr>
-              <w:t>&gt;EXTERNAL&lt;/</w:t>
-            </w:r>
-            <w:proofErr w:type="spellStart"/>
-            <w:r>
-              <w:rPr>
-                <w:rFonts w:ascii="SegoeUI" w:hAnsi="SegoeUI" w:cs="SegoeUI"/>
-                <w:sz w:val="20"/>
-                <w:szCs w:val="20"/>
-              </w:rPr>
-              <w:t>ssl-required</w:t>
-            </w:r>
-            <w:proofErr w:type="spellEnd"/>
-            <w:r>
-              <w:rPr>
-                <w:rFonts w:ascii="SegoeUI" w:hAnsi="SegoeUI" w:cs="SegoeUI"/>
-                <w:sz w:val="20"/>
-                <w:szCs w:val="20"/>
-              </w:rPr>
-              <w:t>&gt;</w:t>
+              <w:t xml:space="preserve">                &lt;ssl-required&gt;EXTERNAL&lt;/ssl-required&gt;</w:t>
             </w:r>
           </w:p>
           <w:p>
@@ -7353,25 +5842,7 @@
                 <w:sz w:val="20"/>
                 <w:szCs w:val="20"/>
               </w:rPr>
-              <w:t xml:space="preserve">            &lt;/</w:t>
-            </w:r>
-            <w:proofErr w:type="spellStart"/>
-            <w:r>
-              <w:rPr>
-                <w:rFonts w:ascii="SegoeUI" w:hAnsi="SegoeUI" w:cs="SegoeUI"/>
-                <w:sz w:val="20"/>
-                <w:szCs w:val="20"/>
-              </w:rPr>
-              <w:t>realm</w:t>
-            </w:r>
-            <w:proofErr w:type="spellEnd"/>
-            <w:r>
-              <w:rPr>
-                <w:rFonts w:ascii="SegoeUI" w:hAnsi="SegoeUI" w:cs="SegoeUI"/>
-                <w:sz w:val="20"/>
-                <w:szCs w:val="20"/>
-              </w:rPr>
-              <w:t>&gt;</w:t>
+              <w:t xml:space="preserve">            &lt;/realm&gt;</w:t>
             </w:r>
           </w:p>
           <w:p>
@@ -7392,43 +5863,7 @@
                 <w:sz w:val="20"/>
                 <w:szCs w:val="20"/>
               </w:rPr>
-              <w:t xml:space="preserve">            &lt;</w:t>
-            </w:r>
-            <w:proofErr w:type="spellStart"/>
-            <w:r>
-              <w:rPr>
-                <w:rFonts w:ascii="SegoeUI" w:hAnsi="SegoeUI" w:cs="SegoeUI"/>
-                <w:sz w:val="20"/>
-                <w:szCs w:val="20"/>
-              </w:rPr>
-              <w:t>secure-deployment</w:t>
-            </w:r>
-            <w:proofErr w:type="spellEnd"/>
-            <w:r>
-              <w:rPr>
-                <w:rFonts w:ascii="SegoeUI" w:hAnsi="SegoeUI" w:cs="SegoeUI"/>
-                <w:sz w:val="20"/>
-                <w:szCs w:val="20"/>
-              </w:rPr>
-              <w:t xml:space="preserve"> </w:t>
-            </w:r>
-            <w:proofErr w:type="spellStart"/>
-            <w:r>
-              <w:rPr>
-                <w:rFonts w:ascii="SegoeUI" w:hAnsi="SegoeUI" w:cs="SegoeUI"/>
-                <w:sz w:val="20"/>
-                <w:szCs w:val="20"/>
-              </w:rPr>
-              <w:t>name</w:t>
-            </w:r>
-            <w:proofErr w:type="spellEnd"/>
-            <w:r>
-              <w:rPr>
-                <w:rFonts w:ascii="SegoeUI" w:hAnsi="SegoeUI" w:cs="SegoeUI"/>
-                <w:sz w:val="20"/>
-                <w:szCs w:val="20"/>
-              </w:rPr>
-              <w:t>="archium-back-1.0.0.war"&gt;</w:t>
+              <w:t xml:space="preserve">            &lt;secure-deployment name="archium-back-1.0.0.war"&gt;</w:t>
             </w:r>
           </w:p>
           <w:p>
@@ -7449,43 +5884,7 @@
                 <w:sz w:val="20"/>
                 <w:szCs w:val="20"/>
               </w:rPr>
-              <w:t xml:space="preserve">                &lt;</w:t>
-            </w:r>
-            <w:proofErr w:type="spellStart"/>
-            <w:r>
-              <w:rPr>
-                <w:rFonts w:ascii="SegoeUI" w:hAnsi="SegoeUI" w:cs="SegoeUI"/>
-                <w:sz w:val="20"/>
-                <w:szCs w:val="20"/>
-              </w:rPr>
-              <w:t>realm</w:t>
-            </w:r>
-            <w:proofErr w:type="spellEnd"/>
-            <w:r>
-              <w:rPr>
-                <w:rFonts w:ascii="SegoeUI" w:hAnsi="SegoeUI" w:cs="SegoeUI"/>
-                <w:sz w:val="20"/>
-                <w:szCs w:val="20"/>
-              </w:rPr>
-              <w:t>&gt;ARCHIUM&lt;/</w:t>
-            </w:r>
-            <w:proofErr w:type="spellStart"/>
-            <w:r>
-              <w:rPr>
-                <w:rFonts w:ascii="SegoeUI" w:hAnsi="SegoeUI" w:cs="SegoeUI"/>
-                <w:sz w:val="20"/>
-                <w:szCs w:val="20"/>
-              </w:rPr>
-              <w:t>realm</w:t>
-            </w:r>
-            <w:proofErr w:type="spellEnd"/>
-            <w:r>
-              <w:rPr>
-                <w:rFonts w:ascii="SegoeUI" w:hAnsi="SegoeUI" w:cs="SegoeUI"/>
-                <w:sz w:val="20"/>
-                <w:szCs w:val="20"/>
-              </w:rPr>
-              <w:t>&gt;</w:t>
+              <w:t xml:space="preserve">                &lt;realm&gt;ARCHIUM&lt;/realm&gt;</w:t>
             </w:r>
           </w:p>
           <w:p>
@@ -7506,61 +5905,7 @@
                 <w:sz w:val="20"/>
                 <w:szCs w:val="20"/>
               </w:rPr>
-              <w:t xml:space="preserve">                &lt;</w:t>
-            </w:r>
-            <w:proofErr w:type="spellStart"/>
-            <w:r>
-              <w:rPr>
-                <w:rFonts w:ascii="SegoeUI" w:hAnsi="SegoeUI" w:cs="SegoeUI"/>
-                <w:sz w:val="20"/>
-                <w:szCs w:val="20"/>
-              </w:rPr>
-              <w:t>resource</w:t>
-            </w:r>
-            <w:proofErr w:type="spellEnd"/>
-            <w:r>
-              <w:rPr>
-                <w:rFonts w:ascii="SegoeUI" w:hAnsi="SegoeUI" w:cs="SegoeUI"/>
-                <w:sz w:val="20"/>
-                <w:szCs w:val="20"/>
-              </w:rPr>
-              <w:t>&gt;</w:t>
-            </w:r>
-            <w:proofErr w:type="spellStart"/>
-            <w:r>
-              <w:rPr>
-                <w:rFonts w:ascii="SegoeUI" w:hAnsi="SegoeUI" w:cs="SegoeUI"/>
-                <w:sz w:val="20"/>
-                <w:szCs w:val="20"/>
-              </w:rPr>
-              <w:t>archium</w:t>
-            </w:r>
-            <w:proofErr w:type="spellEnd"/>
-            <w:r>
-              <w:rPr>
-                <w:rFonts w:ascii="SegoeUI" w:hAnsi="SegoeUI" w:cs="SegoeUI"/>
-                <w:sz w:val="20"/>
-                <w:szCs w:val="20"/>
-              </w:rPr>
-              <w:t>-default&lt;/</w:t>
-            </w:r>
-            <w:proofErr w:type="spellStart"/>
-            <w:r>
-              <w:rPr>
-                <w:rFonts w:ascii="SegoeUI" w:hAnsi="SegoeUI" w:cs="SegoeUI"/>
-                <w:sz w:val="20"/>
-                <w:szCs w:val="20"/>
-              </w:rPr>
-              <w:t>resource</w:t>
-            </w:r>
-            <w:proofErr w:type="spellEnd"/>
-            <w:r>
-              <w:rPr>
-                <w:rFonts w:ascii="SegoeUI" w:hAnsi="SegoeUI" w:cs="SegoeUI"/>
-                <w:sz w:val="20"/>
-                <w:szCs w:val="20"/>
-              </w:rPr>
-              <w:t>&gt;</w:t>
+              <w:t xml:space="preserve">                &lt;resource&gt;archium-default&lt;/resource&gt;</w:t>
             </w:r>
           </w:p>
           <w:p>
@@ -7581,79 +5926,7 @@
                 <w:sz w:val="20"/>
                 <w:szCs w:val="20"/>
               </w:rPr>
-              <w:t xml:space="preserve">                &lt;use-</w:t>
-            </w:r>
-            <w:proofErr w:type="spellStart"/>
-            <w:r>
-              <w:rPr>
-                <w:rFonts w:ascii="SegoeUI" w:hAnsi="SegoeUI" w:cs="SegoeUI"/>
-                <w:sz w:val="20"/>
-                <w:szCs w:val="20"/>
-              </w:rPr>
-              <w:t>resource</w:t>
-            </w:r>
-            <w:proofErr w:type="spellEnd"/>
-            <w:r>
-              <w:rPr>
-                <w:rFonts w:ascii="SegoeUI" w:hAnsi="SegoeUI" w:cs="SegoeUI"/>
-                <w:sz w:val="20"/>
-                <w:szCs w:val="20"/>
-              </w:rPr>
-              <w:t>-role-</w:t>
-            </w:r>
-            <w:proofErr w:type="spellStart"/>
-            <w:r>
-              <w:rPr>
-                <w:rFonts w:ascii="SegoeUI" w:hAnsi="SegoeUI" w:cs="SegoeUI"/>
-                <w:sz w:val="20"/>
-                <w:szCs w:val="20"/>
-              </w:rPr>
-              <w:t>mappings</w:t>
-            </w:r>
-            <w:proofErr w:type="spellEnd"/>
-            <w:r>
-              <w:rPr>
-                <w:rFonts w:ascii="SegoeUI" w:hAnsi="SegoeUI" w:cs="SegoeUI"/>
-                <w:sz w:val="20"/>
-                <w:szCs w:val="20"/>
-              </w:rPr>
-              <w:t>&gt;true&lt;/use-</w:t>
-            </w:r>
-            <w:proofErr w:type="spellStart"/>
-            <w:r>
-              <w:rPr>
-                <w:rFonts w:ascii="SegoeUI" w:hAnsi="SegoeUI" w:cs="SegoeUI"/>
-                <w:sz w:val="20"/>
-                <w:szCs w:val="20"/>
-              </w:rPr>
-              <w:t>resource</w:t>
-            </w:r>
-            <w:proofErr w:type="spellEnd"/>
-            <w:r>
-              <w:rPr>
-                <w:rFonts w:ascii="SegoeUI" w:hAnsi="SegoeUI" w:cs="SegoeUI"/>
-                <w:sz w:val="20"/>
-                <w:szCs w:val="20"/>
-              </w:rPr>
-              <w:t>-role-</w:t>
-            </w:r>
-            <w:proofErr w:type="spellStart"/>
-            <w:r>
-              <w:rPr>
-                <w:rFonts w:ascii="SegoeUI" w:hAnsi="SegoeUI" w:cs="SegoeUI"/>
-                <w:sz w:val="20"/>
-                <w:szCs w:val="20"/>
-              </w:rPr>
-              <w:t>mappings</w:t>
-            </w:r>
-            <w:proofErr w:type="spellEnd"/>
-            <w:r>
-              <w:rPr>
-                <w:rFonts w:ascii="SegoeUI" w:hAnsi="SegoeUI" w:cs="SegoeUI"/>
-                <w:sz w:val="20"/>
-                <w:szCs w:val="20"/>
-              </w:rPr>
-              <w:t>&gt;</w:t>
+              <w:t xml:space="preserve">                &lt;use-resource-role-mappings&gt;true&lt;/use-resource-role-mappings&gt;</w:t>
             </w:r>
           </w:p>
           <w:p>
@@ -7674,61 +5947,7 @@
                 <w:sz w:val="20"/>
                 <w:szCs w:val="20"/>
               </w:rPr>
-              <w:t xml:space="preserve">                &lt;principal-</w:t>
-            </w:r>
-            <w:proofErr w:type="spellStart"/>
-            <w:r>
-              <w:rPr>
-                <w:rFonts w:ascii="SegoeUI" w:hAnsi="SegoeUI" w:cs="SegoeUI"/>
-                <w:sz w:val="20"/>
-                <w:szCs w:val="20"/>
-              </w:rPr>
-              <w:t>attribute</w:t>
-            </w:r>
-            <w:proofErr w:type="spellEnd"/>
-            <w:r>
-              <w:rPr>
-                <w:rFonts w:ascii="SegoeUI" w:hAnsi="SegoeUI" w:cs="SegoeUI"/>
-                <w:sz w:val="20"/>
-                <w:szCs w:val="20"/>
-              </w:rPr>
-              <w:t>&gt;</w:t>
-            </w:r>
-            <w:proofErr w:type="spellStart"/>
-            <w:r>
-              <w:rPr>
-                <w:rFonts w:ascii="SegoeUI" w:hAnsi="SegoeUI" w:cs="SegoeUI"/>
-                <w:sz w:val="20"/>
-                <w:szCs w:val="20"/>
-              </w:rPr>
-              <w:t>preferred_username</w:t>
-            </w:r>
-            <w:proofErr w:type="spellEnd"/>
-            <w:r>
-              <w:rPr>
-                <w:rFonts w:ascii="SegoeUI" w:hAnsi="SegoeUI" w:cs="SegoeUI"/>
-                <w:sz w:val="20"/>
-                <w:szCs w:val="20"/>
-              </w:rPr>
-              <w:t>&lt;/principal-</w:t>
-            </w:r>
-            <w:proofErr w:type="spellStart"/>
-            <w:r>
-              <w:rPr>
-                <w:rFonts w:ascii="SegoeUI" w:hAnsi="SegoeUI" w:cs="SegoeUI"/>
-                <w:sz w:val="20"/>
-                <w:szCs w:val="20"/>
-              </w:rPr>
-              <w:t>attribute</w:t>
-            </w:r>
-            <w:proofErr w:type="spellEnd"/>
-            <w:r>
-              <w:rPr>
-                <w:rFonts w:ascii="SegoeUI" w:hAnsi="SegoeUI" w:cs="SegoeUI"/>
-                <w:sz w:val="20"/>
-                <w:szCs w:val="20"/>
-              </w:rPr>
-              <w:t>&gt;</w:t>
+              <w:t xml:space="preserve">                &lt;principal-attribute&gt;preferred_username&lt;/principal-attribute&gt;</w:t>
             </w:r>
           </w:p>
           <w:p>
@@ -7749,79 +5968,7 @@
                 <w:sz w:val="20"/>
                 <w:szCs w:val="20"/>
               </w:rPr>
-              <w:t xml:space="preserve">                &lt;</w:t>
-            </w:r>
-            <w:proofErr w:type="spellStart"/>
-            <w:r>
-              <w:rPr>
-                <w:rFonts w:ascii="SegoeUI" w:hAnsi="SegoeUI" w:cs="SegoeUI"/>
-                <w:sz w:val="20"/>
-                <w:szCs w:val="20"/>
-              </w:rPr>
-              <w:t>verify</w:t>
-            </w:r>
-            <w:proofErr w:type="spellEnd"/>
-            <w:r>
-              <w:rPr>
-                <w:rFonts w:ascii="SegoeUI" w:hAnsi="SegoeUI" w:cs="SegoeUI"/>
-                <w:sz w:val="20"/>
-                <w:szCs w:val="20"/>
-              </w:rPr>
-              <w:t>-token-</w:t>
-            </w:r>
-            <w:proofErr w:type="spellStart"/>
-            <w:r>
-              <w:rPr>
-                <w:rFonts w:ascii="SegoeUI" w:hAnsi="SegoeUI" w:cs="SegoeUI"/>
-                <w:sz w:val="20"/>
-                <w:szCs w:val="20"/>
-              </w:rPr>
-              <w:t>audience</w:t>
-            </w:r>
-            <w:proofErr w:type="spellEnd"/>
-            <w:r>
-              <w:rPr>
-                <w:rFonts w:ascii="SegoeUI" w:hAnsi="SegoeUI" w:cs="SegoeUI"/>
-                <w:sz w:val="20"/>
-                <w:szCs w:val="20"/>
-              </w:rPr>
-              <w:t>&gt;true&lt;/</w:t>
-            </w:r>
-            <w:proofErr w:type="spellStart"/>
-            <w:r>
-              <w:rPr>
-                <w:rFonts w:ascii="SegoeUI" w:hAnsi="SegoeUI" w:cs="SegoeUI"/>
-                <w:sz w:val="20"/>
-                <w:szCs w:val="20"/>
-              </w:rPr>
-              <w:t>verify</w:t>
-            </w:r>
-            <w:proofErr w:type="spellEnd"/>
-            <w:r>
-              <w:rPr>
-                <w:rFonts w:ascii="SegoeUI" w:hAnsi="SegoeUI" w:cs="SegoeUI"/>
-                <w:sz w:val="20"/>
-                <w:szCs w:val="20"/>
-              </w:rPr>
-              <w:t>-token-</w:t>
-            </w:r>
-            <w:proofErr w:type="spellStart"/>
-            <w:r>
-              <w:rPr>
-                <w:rFonts w:ascii="SegoeUI" w:hAnsi="SegoeUI" w:cs="SegoeUI"/>
-                <w:sz w:val="20"/>
-                <w:szCs w:val="20"/>
-              </w:rPr>
-              <w:t>audience</w:t>
-            </w:r>
-            <w:proofErr w:type="spellEnd"/>
-            <w:r>
-              <w:rPr>
-                <w:rFonts w:ascii="SegoeUI" w:hAnsi="SegoeUI" w:cs="SegoeUI"/>
-                <w:sz w:val="20"/>
-                <w:szCs w:val="20"/>
-              </w:rPr>
-              <w:t>&gt;</w:t>
+              <w:t xml:space="preserve">                &lt;verify-token-audience&gt;true&lt;/verify-token-audience&gt;</w:t>
             </w:r>
           </w:p>
           <w:p>
@@ -7842,95 +5989,23 @@
                 <w:sz w:val="20"/>
                 <w:szCs w:val="20"/>
               </w:rPr>
-              <w:t xml:space="preserve">                &lt;</w:t>
-            </w:r>
-            <w:proofErr w:type="spellStart"/>
+              <w:t xml:space="preserve">                &lt;credential name="secret"&gt;</w:t>
+            </w:r>
             <w:r>
               <w:rPr>
                 <w:rFonts w:ascii="SegoeUI" w:hAnsi="SegoeUI" w:cs="SegoeUI"/>
                 <w:sz w:val="20"/>
                 <w:szCs w:val="20"/>
               </w:rPr>
-              <w:t>credential</w:t>
-            </w:r>
-            <w:proofErr w:type="spellEnd"/>
+              <w:t>{SECCRET_KEY}</w:t>
+            </w:r>
             <w:r>
               <w:rPr>
                 <w:rFonts w:ascii="SegoeUI" w:hAnsi="SegoeUI" w:cs="SegoeUI"/>
                 <w:sz w:val="20"/>
                 <w:szCs w:val="20"/>
               </w:rPr>
-              <w:t xml:space="preserve"> </w:t>
-            </w:r>
-            <w:proofErr w:type="spellStart"/>
-            <w:r>
-              <w:rPr>
-                <w:rFonts w:ascii="SegoeUI" w:hAnsi="SegoeUI" w:cs="SegoeUI"/>
-                <w:sz w:val="20"/>
-                <w:szCs w:val="20"/>
-              </w:rPr>
-              <w:t>name</w:t>
-            </w:r>
-            <w:proofErr w:type="spellEnd"/>
-            <w:r>
-              <w:rPr>
-                <w:rFonts w:ascii="SegoeUI" w:hAnsi="SegoeUI" w:cs="SegoeUI"/>
-                <w:sz w:val="20"/>
-                <w:szCs w:val="20"/>
-              </w:rPr>
-              <w:t>="</w:t>
-            </w:r>
-            <w:proofErr w:type="spellStart"/>
-            <w:r>
-              <w:rPr>
-                <w:rFonts w:ascii="SegoeUI" w:hAnsi="SegoeUI" w:cs="SegoeUI"/>
-                <w:sz w:val="20"/>
-                <w:szCs w:val="20"/>
-              </w:rPr>
-              <w:t>secret</w:t>
-            </w:r>
-            <w:proofErr w:type="spellEnd"/>
-            <w:r>
-              <w:rPr>
-                <w:rFonts w:ascii="SegoeUI" w:hAnsi="SegoeUI" w:cs="SegoeUI"/>
-                <w:sz w:val="20"/>
-                <w:szCs w:val="20"/>
-              </w:rPr>
-              <w:t>"&gt;</w:t>
-            </w:r>
-            <w:r>
-              <w:rPr>
-                <w:rFonts w:ascii="SegoeUI" w:hAnsi="SegoeUI" w:cs="SegoeUI"/>
-                <w:sz w:val="20"/>
-                <w:szCs w:val="20"/>
-              </w:rPr>
-              <w:t>{SECCRET_KEY}</w:t>
-            </w:r>
-            <w:r>
-              <w:rPr>
-                <w:rFonts w:ascii="SegoeUI" w:hAnsi="SegoeUI" w:cs="SegoeUI"/>
-                <w:sz w:val="20"/>
-                <w:szCs w:val="20"/>
-              </w:rPr>
-              <w:t xml:space="preserve"> &lt;/</w:t>
-            </w:r>
-            <w:proofErr w:type="spellStart"/>
-            <w:r>
-              <w:rPr>
-                <w:rFonts w:ascii="SegoeUI" w:hAnsi="SegoeUI" w:cs="SegoeUI"/>
-                <w:sz w:val="20"/>
-                <w:szCs w:val="20"/>
-              </w:rPr>
-              <w:t>credential</w:t>
-            </w:r>
-            <w:proofErr w:type="spellEnd"/>
-            <w:r>
-              <w:rPr>
-                <w:rFonts w:ascii="SegoeUI" w:hAnsi="SegoeUI" w:cs="SegoeUI"/>
-                <w:sz w:val="20"/>
-                <w:szCs w:val="20"/>
-              </w:rPr>
-              <w:t>&gt;</w:t>
+              <w:t xml:space="preserve"> &lt;/credential&gt;</w:t>
             </w:r>
           </w:p>
           <w:p>
@@ -7951,25 +6026,7 @@
                 <w:sz w:val="20"/>
                 <w:szCs w:val="20"/>
               </w:rPr>
-              <w:t xml:space="preserve">            &lt;/</w:t>
-            </w:r>
-            <w:proofErr w:type="spellStart"/>
-            <w:r>
-              <w:rPr>
-                <w:rFonts w:ascii="SegoeUI" w:hAnsi="SegoeUI" w:cs="SegoeUI"/>
-                <w:sz w:val="20"/>
-                <w:szCs w:val="20"/>
-              </w:rPr>
-              <w:t>secure-deployment</w:t>
-            </w:r>
-            <w:proofErr w:type="spellEnd"/>
-            <w:r>
-              <w:rPr>
-                <w:rFonts w:ascii="SegoeUI" w:hAnsi="SegoeUI" w:cs="SegoeUI"/>
-                <w:sz w:val="20"/>
-                <w:szCs w:val="20"/>
-              </w:rPr>
-              <w:t>&gt;</w:t>
+              <w:t xml:space="preserve">            &lt;/secure-deployment&gt;</w:t>
             </w:r>
           </w:p>
           <w:p>
@@ -7988,25 +6045,7 @@
                 <w:sz w:val="20"/>
                 <w:szCs w:val="20"/>
               </w:rPr>
-              <w:t xml:space="preserve">        &lt;/</w:t>
-            </w:r>
-            <w:proofErr w:type="spellStart"/>
-            <w:r>
-              <w:rPr>
-                <w:rFonts w:ascii="SegoeUI" w:hAnsi="SegoeUI" w:cs="SegoeUI"/>
-                <w:sz w:val="20"/>
-                <w:szCs w:val="20"/>
-              </w:rPr>
-              <w:t>subsystem</w:t>
-            </w:r>
-            <w:proofErr w:type="spellEnd"/>
-            <w:r>
-              <w:rPr>
-                <w:rFonts w:ascii="SegoeUI" w:hAnsi="SegoeUI" w:cs="SegoeUI"/>
-                <w:sz w:val="20"/>
-                <w:szCs w:val="20"/>
-              </w:rPr>
-              <w:t>&gt;</w:t>
+              <w:t xml:space="preserve">        &lt;/subsystem&gt;</w:t>
             </w:r>
           </w:p>
         </w:tc>
@@ -8036,21 +6075,7 @@
         <w:rPr>
           <w:rStyle w:val="tlid-translation"/>
         </w:rPr>
-        <w:t xml:space="preserve">En la configuración anterior será necesario modificar el  {SECRET_KEY} por el “Client id and </w:t>
-      </w:r>
-      <w:proofErr w:type="spellStart"/>
-      <w:r>
-        <w:rPr>
-          <w:rStyle w:val="tlid-translation"/>
-        </w:rPr>
-        <w:t>secret</w:t>
-      </w:r>
-      <w:proofErr w:type="spellEnd"/>
-      <w:r>
-        <w:rPr>
-          <w:rStyle w:val="tlid-translation"/>
-        </w:rPr>
-        <w:t xml:space="preserve">”, esto se obtendrá en </w:t>
+        <w:t xml:space="preserve">En la configuración anterior será necesario modificar el  {SECRET_KEY} por el “Client id and secret”, esto se obtendrá en </w:t>
       </w:r>
       <w:r>
         <w:rPr>
@@ -8058,127 +6083,21 @@
           <w:b/>
           <w:bCs/>
         </w:rPr>
-        <w:t>“</w:t>
-      </w:r>
-      <w:proofErr w:type="spellStart"/>
+        <w:t>“Clients&gt;Archium-default&gt;Credentials”</w:t>
+      </w:r>
       <w:r>
         <w:rPr>
           <w:rStyle w:val="tlid-translation"/>
           <w:b/>
           <w:bCs/>
         </w:rPr>
-        <w:t>Clients</w:t>
-      </w:r>
-      <w:proofErr w:type="spellEnd"/>
+        <w:t xml:space="preserve">, </w:t>
+      </w:r>
       <w:r>
         <w:rPr>
           <w:rStyle w:val="tlid-translation"/>
-          <w:b/>
-          <w:bCs/>
-        </w:rPr>
-        <w:t>&gt;Archium-default&gt;</w:t>
-      </w:r>
-      <w:proofErr w:type="spellStart"/>
-      <w:r>
-        <w:rPr>
-          <w:rStyle w:val="tlid-translation"/>
-          <w:b/>
-          <w:bCs/>
-        </w:rPr>
-        <w:t>Credentials</w:t>
-      </w:r>
-      <w:proofErr w:type="spellEnd"/>
-      <w:r>
-        <w:rPr>
-          <w:rStyle w:val="tlid-translation"/>
-          <w:b/>
-          <w:bCs/>
-        </w:rPr>
-        <w:t>”</w:t>
-      </w:r>
-      <w:r>
-        <w:rPr>
-          <w:rStyle w:val="tlid-translation"/>
-          <w:b/>
-          <w:bCs/>
-        </w:rPr>
-        <w:t xml:space="preserve">, </w:t>
-      </w:r>
-      <w:r>
-        <w:rPr>
-          <w:rStyle w:val="tlid-translation"/>
-        </w:rPr>
-        <w:t xml:space="preserve">selecciona en el </w:t>
-      </w:r>
-      <w:proofErr w:type="spellStart"/>
-      <w:r>
-        <w:rPr>
-          <w:rStyle w:val="tlid-translation"/>
-        </w:rPr>
-        <w:t>combox</w:t>
-      </w:r>
-      <w:proofErr w:type="spellEnd"/>
-      <w:r>
-        <w:rPr>
-          <w:rStyle w:val="tlid-translation"/>
-        </w:rPr>
-        <w:t xml:space="preserve"> “Client </w:t>
-      </w:r>
-      <w:proofErr w:type="spellStart"/>
-      <w:r>
-        <w:rPr>
-          <w:rStyle w:val="tlid-translation"/>
-        </w:rPr>
-        <w:t>Authenticator</w:t>
-      </w:r>
-      <w:proofErr w:type="spellEnd"/>
-      <w:r>
-        <w:rPr>
-          <w:rStyle w:val="tlid-translation"/>
-        </w:rPr>
-        <w:t>” y pulsa el botón de “</w:t>
-      </w:r>
-      <w:proofErr w:type="spellStart"/>
-      <w:r>
-        <w:rPr>
-          <w:rStyle w:val="tlid-translation"/>
-        </w:rPr>
-        <w:t>Regenerate</w:t>
-      </w:r>
-      <w:proofErr w:type="spellEnd"/>
-      <w:r>
-        <w:rPr>
-          <w:rStyle w:val="tlid-translation"/>
-        </w:rPr>
-        <w:t xml:space="preserve"> </w:t>
-      </w:r>
-      <w:proofErr w:type="spellStart"/>
-      <w:r>
-        <w:rPr>
-          <w:rStyle w:val="tlid-translation"/>
-        </w:rPr>
-        <w:t>Secret</w:t>
-      </w:r>
-      <w:proofErr w:type="spellEnd"/>
-      <w:r>
-        <w:rPr>
-          <w:rStyle w:val="tlid-translation"/>
-        </w:rPr>
-        <w:t xml:space="preserve">” (pulsar el </w:t>
-      </w:r>
-      <w:proofErr w:type="gramStart"/>
-      <w:r>
-        <w:rPr>
-          <w:rStyle w:val="tlid-translation"/>
-        </w:rPr>
-        <w:t>botón</w:t>
-      </w:r>
-      <w:proofErr w:type="gramEnd"/>
-      <w:r>
-        <w:rPr>
-          <w:rStyle w:val="tlid-translation"/>
-        </w:rPr>
-        <w:t xml:space="preserve"> aunque ya aparezca el código al entrar en la pestaña”</w:t>
+        </w:rPr>
+        <w:t>selecciona en el combox “Client Authenticator” y pulsa el botón de “Regenerate Secret” (pulsar el botón aunque ya aparezca el código al entrar en la pestaña”</w:t>
       </w:r>
     </w:p>
     <w:p>
@@ -8332,7 +6251,6 @@
         </w:rPr>
         <w:t xml:space="preserve">Seleccionamos el proyecto </w:t>
       </w:r>
-      <w:proofErr w:type="spellStart"/>
       <w:r>
         <w:rPr>
           <w:rStyle w:val="tlid-translation"/>
@@ -8349,21 +6267,18 @@
         </w:rPr>
         <w:t>ear</w:t>
       </w:r>
-      <w:proofErr w:type="spellEnd"/>
       <w:r>
         <w:rPr>
           <w:rStyle w:val="tlid-translation"/>
         </w:rPr>
         <w:t xml:space="preserve"> seleccionamos con el botón derecho y exportar </w:t>
       </w:r>
-      <w:proofErr w:type="spellStart"/>
       <w:r>
         <w:rPr>
           <w:rStyle w:val="tlid-translation"/>
         </w:rPr>
         <w:t>ear</w:t>
       </w:r>
-      <w:proofErr w:type="spellEnd"/>
       <w:r>
         <w:rPr>
           <w:rStyle w:val="tlid-translation"/>
@@ -8439,7 +6354,6 @@
         </w:rPr>
         <w:t xml:space="preserve">en la carpeta </w:t>
       </w:r>
-      <w:proofErr w:type="spellStart"/>
       <w:r>
         <w:rPr>
           <w:rStyle w:val="tlid-translation"/>
@@ -8450,14 +6364,7 @@
         <w:rPr>
           <w:rStyle w:val="tlid-translation"/>
         </w:rPr>
-        <w:t>eployments</w:t>
-      </w:r>
-      <w:proofErr w:type="spellEnd"/>
-      <w:r>
-        <w:rPr>
-          <w:rStyle w:val="tlid-translation"/>
-        </w:rPr>
-        <w:t xml:space="preserve"> del JBoss</w:t>
+        <w:t>eployments del JBoss</w:t>
       </w:r>
     </w:p>
     <w:p>
@@ -8562,21 +6469,7 @@
         <w:rPr>
           <w:rStyle w:val="tlid-translation"/>
         </w:rPr>
-        <w:t xml:space="preserve">Para ver que la aplicación está desplegada en JBoss. Vamos a la aplicación web de configuración de JBoss. Seleccionamos </w:t>
-      </w:r>
-      <w:proofErr w:type="spellStart"/>
-      <w:r>
-        <w:rPr>
-          <w:rStyle w:val="tlid-translation"/>
-        </w:rPr>
-        <w:t>Deployments</w:t>
-      </w:r>
-      <w:proofErr w:type="spellEnd"/>
-      <w:r>
-        <w:rPr>
-          <w:rStyle w:val="tlid-translation"/>
-        </w:rPr>
-        <w:t xml:space="preserve"> y se verán todos los desplegados en JBoss.</w:t>
+        <w:t>Para ver que la aplicación está desplegada en JBoss. Vamos a la aplicación web de configuración de JBoss. Seleccionamos Deployments y se verán todos los desplegados en JBoss.</w:t>
       </w:r>
     </w:p>
     <w:p>
@@ -8729,7 +6622,7 @@
           </wp:anchor>
         </w:drawing>
       </w:r>
-      <w:bookmarkEnd w:id="2"/>
+      <w:bookmarkEnd w:id="1"/>
     </w:p>
     <w:p>
       <w:pPr>
@@ -8752,7 +6645,7 @@
         </w:rPr>
         <w:br w:type="page"/>
       </w:r>
-      <w:bookmarkStart w:id="8" w:name="_Toc61856400"/>
+      <w:bookmarkStart w:id="7" w:name="_Toc61856400"/>
       <w:r>
         <w:rPr>
           <w:rStyle w:val="tlid-translation"/>
@@ -8760,75 +6653,43 @@
         <w:lastRenderedPageBreak/>
         <w:t>Despliegues</w:t>
       </w:r>
+      <w:bookmarkEnd w:id="7"/>
+    </w:p>
+    <w:p>
+      <w:pPr>
+        <w:pStyle w:val="Ttulo3"/>
+        <w:rPr>
+          <w:rStyle w:val="tlid-translation"/>
+        </w:rPr>
+      </w:pPr>
+      <w:bookmarkStart w:id="8" w:name="_Toc61856401"/>
+      <w:r>
+        <w:rPr>
+          <w:rStyle w:val="tlid-translation"/>
+        </w:rPr>
+        <w:t>Versión 1.1</w:t>
+      </w:r>
+      <w:r>
+        <w:rPr>
+          <w:rStyle w:val="tlid-translation"/>
+        </w:rPr>
+        <w:t>.0</w:t>
+      </w:r>
       <w:bookmarkEnd w:id="8"/>
     </w:p>
     <w:p>
-      <w:pPr>
-        <w:pStyle w:val="Ttulo3"/>
-        <w:rPr>
-          <w:rStyle w:val="tlid-translation"/>
-        </w:rPr>
-      </w:pPr>
-      <w:bookmarkStart w:id="9" w:name="_Toc61856401"/>
-      <w:r>
-        <w:rPr>
-          <w:rStyle w:val="tlid-translation"/>
-        </w:rPr>
-        <w:t>Versión 1.1</w:t>
-      </w:r>
-      <w:r>
-        <w:rPr>
-          <w:rStyle w:val="tlid-translation"/>
-        </w:rPr>
-        <w:t>.0</w:t>
-      </w:r>
-      <w:bookmarkEnd w:id="9"/>
-    </w:p>
-    <w:p>
       <w:r>
         <w:t xml:space="preserve">Debido a los cambios de lógica en la aplicación es necesario realizar varios pasos para el correcto funcionamiento de la aplicación una vez desplegada la nueva versión. </w:t>
       </w:r>
     </w:p>
     <w:p>
       <w:r>
-        <w:t>Estos cambios han de realizarse previamente al despliegue del .</w:t>
-      </w:r>
-      <w:proofErr w:type="spellStart"/>
-      <w:r>
-        <w:t>ear</w:t>
-      </w:r>
-      <w:proofErr w:type="spellEnd"/>
-      <w:r>
-        <w:t xml:space="preserve"> en el </w:t>
-      </w:r>
-      <w:proofErr w:type="spellStart"/>
-      <w:r>
-        <w:t>Jboss</w:t>
-      </w:r>
-      <w:proofErr w:type="spellEnd"/>
-      <w:r>
-        <w:t>.</w:t>
-      </w:r>
-    </w:p>
-    <w:p>
-      <w:r>
-        <w:t xml:space="preserve">Una vez realizados todos los pasos de los siguientes apartados, se desplegará </w:t>
-      </w:r>
-      <w:proofErr w:type="spellStart"/>
-      <w:r>
-        <w:t>el</w:t>
-      </w:r>
-      <w:proofErr w:type="spellEnd"/>
-      <w:r>
-        <w:t xml:space="preserve"> .</w:t>
-      </w:r>
-      <w:proofErr w:type="spellStart"/>
-      <w:r>
-        <w:t>ear</w:t>
-      </w:r>
-      <w:proofErr w:type="spellEnd"/>
-      <w:r>
-        <w:t xml:space="preserve"> de la versión 1.1 de Archium, en caso de tener alguna duda con el proceso, pueden seguirse los pasos del apartado 3.5 del manual de instalación</w:t>
+        <w:t>Estos cambios han de realizarse previamente al despliegue del .ear en el Jboss.</w:t>
+      </w:r>
+    </w:p>
+    <w:p>
+      <w:r>
+        <w:t>Una vez realizados todos los pasos de los siguientes apartados, se desplegará el .ear de la versión 1.1 de Archium, en caso de tener alguna duda con el proceso, pueden seguirse los pasos del apartado 3.5 del manual de instalación</w:t>
       </w:r>
     </w:p>
     <w:p>
@@ -8836,13 +6697,8 @@
         <w:pStyle w:val="Nivel3"/>
       </w:pPr>
       <w:r>
-        <w:t xml:space="preserve">Creación de un nuevo rol en </w:t>
-      </w:r>
-      <w:proofErr w:type="spellStart"/>
-      <w:r>
-        <w:t>Keycloak</w:t>
-      </w:r>
-      <w:proofErr w:type="spellEnd"/>
+        <w:t>Creación de un nuevo rol en Keycloak</w:t>
+      </w:r>
     </w:p>
     <w:p>
       <w:r>
@@ -8888,27 +6744,7 @@
           <w:i/>
           <w:iCs/>
         </w:rPr>
-        <w:t>Archium/scripts/</w:t>
-      </w:r>
-      <w:proofErr w:type="spellStart"/>
-      <w:r>
-        <w:rPr>
-          <w:b/>
-          <w:bCs/>
-          <w:i/>
-          <w:iCs/>
-        </w:rPr>
-        <w:t>bbdd</w:t>
-      </w:r>
-      <w:proofErr w:type="spellEnd"/>
-      <w:r>
-        <w:rPr>
-          <w:b/>
-          <w:bCs/>
-          <w:i/>
-          <w:iCs/>
-        </w:rPr>
-        <w:t>/Oracle/</w:t>
+        <w:t>Archium/scripts/bbdd/Oracle/</w:t>
       </w:r>
     </w:p>
     <w:p>
@@ -9143,55 +6979,198 @@
       </w:pPr>
       <w:r>
         <w:lastRenderedPageBreak/>
-        <w:t>Creación del usuario de aplicación en alfresco</w:t>
-      </w:r>
-    </w:p>
-    <w:p>
-      <w:r>
-        <w:t>Será necesaria la creación del usuario:</w:t>
-      </w:r>
-    </w:p>
-    <w:p>
-      <w:proofErr w:type="spellStart"/>
-      <w:r>
-        <w:t>User</w:t>
-      </w:r>
-      <w:proofErr w:type="spellEnd"/>
-      <w:r>
-        <w:t xml:space="preserve">: </w:t>
-      </w:r>
-      <w:proofErr w:type="spellStart"/>
-      <w:r>
-        <w:t>archium</w:t>
-      </w:r>
-      <w:proofErr w:type="spellEnd"/>
-    </w:p>
-    <w:p>
-      <w:r>
-        <w:t xml:space="preserve">Pass: </w:t>
-      </w:r>
-      <w:proofErr w:type="spellStart"/>
-      <w:r>
-        <w:t>archium</w:t>
-      </w:r>
-      <w:proofErr w:type="spellEnd"/>
-    </w:p>
-    <w:p>
-      <w:r>
-        <w:t>Como usuario de aplicación de Alfresco, tras crearlo, se deberá añadir este a todos los grupos de Alfresco necesarios para contar con los permisos de lectura y escritura sobre el árbol de nodos del repositorio. Se deberá seguir el manual de Alfresco de tener alguna duda con el proceso.</w:t>
-      </w:r>
-    </w:p>
-    <w:p>
-      <w:r>
-        <w:t xml:space="preserve">El usuario y contraseña de aplicación puede configurarse en la aplicación, en la ruta </w:t>
-      </w:r>
-      <w:r>
+        <w:t>Modificación del Standalone del Jboss</w:t>
+      </w:r>
+    </w:p>
+    <w:p>
+      <w:pPr>
         <w:rPr>
           <w:b/>
           <w:bCs/>
           <w:i/>
           <w:iCs/>
         </w:rPr>
+      </w:pPr>
+      <w:r>
+        <w:t xml:space="preserve">Ya sea a través de la consola de Jboss, o modificando el archivo </w:t>
+      </w:r>
+      <w:r>
+        <w:rPr>
+          <w:b/>
+          <w:bCs/>
+          <w:i/>
+          <w:iCs/>
+        </w:rPr>
+        <w:t>${JBOSS_HOME}/standalone/configuration/standalone.xml</w:t>
+      </w:r>
+    </w:p>
+    <w:p>
+      <w:r>
+        <w:t xml:space="preserve">Modificar el nombre del secure-deployment para que, con el cambio de versión, redirija al login de seguridad del Keycloak, el cuál deberá ser “archium-back-2.0.0.war” </w:t>
+      </w:r>
+    </w:p>
+    <w:p>
+      <w:r>
+        <w:t xml:space="preserve">Este es el resultado final que debe tener en el standalone.xml </w:t>
+      </w:r>
+    </w:p>
+    <w:p>
+      <w:pPr>
+        <w:pBdr>
+          <w:top w:val="single" w:sz="4" w:space="1" w:color="auto"/>
+          <w:left w:val="single" w:sz="4" w:space="4" w:color="auto"/>
+          <w:bottom w:val="single" w:sz="4" w:space="1" w:color="auto"/>
+          <w:right w:val="single" w:sz="4" w:space="4" w:color="auto"/>
+        </w:pBdr>
+      </w:pPr>
+      <w:r>
+        <w:t>&lt;secure-deployment name="archium-back-2.0.0.war"&gt;</w:t>
+      </w:r>
+    </w:p>
+    <w:p>
+      <w:pPr>
+        <w:pBdr>
+          <w:top w:val="single" w:sz="4" w:space="1" w:color="auto"/>
+          <w:left w:val="single" w:sz="4" w:space="4" w:color="auto"/>
+          <w:bottom w:val="single" w:sz="4" w:space="1" w:color="auto"/>
+          <w:right w:val="single" w:sz="4" w:space="4" w:color="auto"/>
+        </w:pBdr>
+      </w:pPr>
+      <w:r>
+        <w:t xml:space="preserve">                &lt;realm&gt;ARCHIUM&lt;/realm&gt;</w:t>
+      </w:r>
+    </w:p>
+    <w:p>
+      <w:pPr>
+        <w:pBdr>
+          <w:top w:val="single" w:sz="4" w:space="1" w:color="auto"/>
+          <w:left w:val="single" w:sz="4" w:space="4" w:color="auto"/>
+          <w:bottom w:val="single" w:sz="4" w:space="1" w:color="auto"/>
+          <w:right w:val="single" w:sz="4" w:space="4" w:color="auto"/>
+        </w:pBdr>
+      </w:pPr>
+      <w:r>
+        <w:t xml:space="preserve">                &lt;resource&gt;archium-default&lt;/resource&gt;</w:t>
+      </w:r>
+    </w:p>
+    <w:p>
+      <w:pPr>
+        <w:pBdr>
+          <w:top w:val="single" w:sz="4" w:space="1" w:color="auto"/>
+          <w:left w:val="single" w:sz="4" w:space="4" w:color="auto"/>
+          <w:bottom w:val="single" w:sz="4" w:space="1" w:color="auto"/>
+          <w:right w:val="single" w:sz="4" w:space="4" w:color="auto"/>
+        </w:pBdr>
+      </w:pPr>
+      <w:r>
+        <w:t xml:space="preserve">                &lt;use-resource-role-mappings&gt;true&lt;/use-resource-role-mappings&gt;</w:t>
+      </w:r>
+    </w:p>
+    <w:p>
+      <w:pPr>
+        <w:pBdr>
+          <w:top w:val="single" w:sz="4" w:space="1" w:color="auto"/>
+          <w:left w:val="single" w:sz="4" w:space="4" w:color="auto"/>
+          <w:bottom w:val="single" w:sz="4" w:space="1" w:color="auto"/>
+          <w:right w:val="single" w:sz="4" w:space="4" w:color="auto"/>
+        </w:pBdr>
+      </w:pPr>
+      <w:r>
+        <w:t xml:space="preserve">                &lt;principal-attribute&gt;preferred_username&lt;/principal-attribute&gt;</w:t>
+      </w:r>
+    </w:p>
+    <w:p>
+      <w:pPr>
+        <w:pBdr>
+          <w:top w:val="single" w:sz="4" w:space="1" w:color="auto"/>
+          <w:left w:val="single" w:sz="4" w:space="4" w:color="auto"/>
+          <w:bottom w:val="single" w:sz="4" w:space="1" w:color="auto"/>
+          <w:right w:val="single" w:sz="4" w:space="4" w:color="auto"/>
+        </w:pBdr>
+      </w:pPr>
+      <w:r>
+        <w:t xml:space="preserve">                &lt;verify-token-audience&gt;true&lt;/verify-token-audience&gt;</w:t>
+      </w:r>
+    </w:p>
+    <w:p>
+      <w:pPr>
+        <w:pBdr>
+          <w:top w:val="single" w:sz="4" w:space="1" w:color="auto"/>
+          <w:left w:val="single" w:sz="4" w:space="4" w:color="auto"/>
+          <w:bottom w:val="single" w:sz="4" w:space="1" w:color="auto"/>
+          <w:right w:val="single" w:sz="4" w:space="4" w:color="auto"/>
+        </w:pBdr>
+      </w:pPr>
+      <w:r>
+        <w:t xml:space="preserve">                &lt;credential name="secret"&gt;3ac21fac-224f-4372-9003-3bb8660a3e82&lt;/credential&gt;</w:t>
+      </w:r>
+    </w:p>
+    <w:p>
+      <w:pPr>
+        <w:pBdr>
+          <w:top w:val="single" w:sz="4" w:space="1" w:color="auto"/>
+          <w:left w:val="single" w:sz="4" w:space="4" w:color="auto"/>
+          <w:bottom w:val="single" w:sz="4" w:space="1" w:color="auto"/>
+          <w:right w:val="single" w:sz="4" w:space="4" w:color="auto"/>
+        </w:pBdr>
+      </w:pPr>
+      <w:r>
+        <w:t xml:space="preserve">            &lt;/secure-deployment&gt;</w:t>
+      </w:r>
+    </w:p>
+    <w:p>
+      <w:r>
+        <w:rPr>
+          <w:b/>
+          <w:bCs/>
+        </w:rPr>
+        <w:t xml:space="preserve">IMPORTANTE: </w:t>
+      </w:r>
+      <w:r>
+        <w:t>No hacer copia/pega del texto en el cuadro anterior, ya que el secreto del credential name cambia para cada uno.</w:t>
+      </w:r>
+      <w:bookmarkStart w:id="9" w:name="_GoBack"/>
+      <w:bookmarkEnd w:id="9"/>
+    </w:p>
+    <w:p>
+      <w:pPr>
+        <w:pStyle w:val="Nivel3"/>
+      </w:pPr>
+      <w:r>
+        <w:t>reación del usuario de aplicación en alfresco</w:t>
+      </w:r>
+    </w:p>
+    <w:p>
+      <w:r>
+        <w:t>Será necesaria la creación del usuario:</w:t>
+      </w:r>
+    </w:p>
+    <w:p>
+      <w:r>
+        <w:t>User: archium</w:t>
+      </w:r>
+    </w:p>
+    <w:p>
+      <w:r>
+        <w:t>Pass: archium</w:t>
+      </w:r>
+    </w:p>
+    <w:p>
+      <w:r>
+        <w:t>Como usuario de aplicación de Alfresco, tras crearlo, se deberá añadir este a todos los grupos de Alfresco necesarios para contar con los permisos de lectura y escritura sobre el árbol de nodos del repositorio. Se deberá seguir el manual de Alfresco de tener alguna duda con el proceso.</w:t>
+      </w:r>
+    </w:p>
+    <w:p>
+      <w:r>
+        <w:t xml:space="preserve">El usuario y contraseña de aplicación puede configurarse en la aplicación, en la ruta </w:t>
+      </w:r>
+      <w:r>
+        <w:rPr>
+          <w:b/>
+          <w:bCs/>
+          <w:i/>
+          <w:iCs/>
+        </w:rPr>
         <w:t>Archium/Archium-communication/src/main/resources/csgdProperties.properties:</w:t>
       </w:r>
     </w:p>
@@ -9203,64 +7182,48 @@
           <w:color w:val="A9B7C6"/>
         </w:rPr>
       </w:pPr>
-      <w:proofErr w:type="spellStart"/>
       <w:r>
         <w:rPr>
           <w:color w:val="CC7832"/>
         </w:rPr>
         <w:t>csgd.seguridad.usuario</w:t>
       </w:r>
-      <w:proofErr w:type="spellEnd"/>
       <w:r>
         <w:rPr>
           <w:color w:val="808080"/>
         </w:rPr>
         <w:t>=</w:t>
       </w:r>
-      <w:proofErr w:type="spellStart"/>
       <w:r>
         <w:rPr>
           <w:color w:val="6A8759"/>
         </w:rPr>
         <w:t>admin</w:t>
       </w:r>
-      <w:proofErr w:type="spellEnd"/>
       <w:r>
         <w:rPr>
           <w:color w:val="6A8759"/>
         </w:rPr>
         <w:br/>
       </w:r>
-      <w:proofErr w:type="spellStart"/>
       <w:r>
         <w:rPr>
           <w:color w:val="CC7832"/>
         </w:rPr>
-        <w:t>csgd.seguridad.</w:t>
-      </w:r>
-      <w:proofErr w:type="gramStart"/>
-      <w:r>
-        <w:rPr>
-          <w:color w:val="CC7832"/>
-        </w:rPr>
-        <w:t>password</w:t>
-      </w:r>
-      <w:proofErr w:type="spellEnd"/>
-      <w:proofErr w:type="gramEnd"/>
+        <w:t>csgd.seguridad.password</w:t>
+      </w:r>
       <w:r>
         <w:rPr>
           <w:color w:val="808080"/>
         </w:rPr>
         <w:t>=</w:t>
       </w:r>
-      <w:proofErr w:type="spellStart"/>
       <w:r>
         <w:rPr>
           <w:color w:val="6A8759"/>
         </w:rPr>
         <w:t>admin</w:t>
       </w:r>
-      <w:proofErr w:type="spellEnd"/>
     </w:p>
     <w:p/>
     <w:p/>
@@ -9537,7 +7500,7 @@
             </mc:Choice>
             <mc:Fallback>
               <w:pict>
-                <v:line w14:anchorId="1848A5C3" id="Conector recto 10" o:spid="_x0000_s1026" style="position:absolute;z-index:251661312;visibility:visible;mso-wrap-style:square;mso-wrap-distance-left:9pt;mso-wrap-distance-top:0;mso-wrap-distance-right:9pt;mso-wrap-distance-bottom:0;mso-position-horizontal:absolute;mso-position-horizontal-relative:text;mso-position-vertical:absolute;mso-position-vertical-relative:text" from=".7pt,-.35pt" to="430.2pt,-.35pt" o:gfxdata="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" strokecolor="black [3200]" strokeweight=".5pt">
+                <v:line w14:anchorId="0D0C528A" id="Conector recto 10" o:spid="_x0000_s1026" style="position:absolute;z-index:251661312;visibility:visible;mso-wrap-style:square;mso-wrap-distance-left:9pt;mso-wrap-distance-top:0;mso-wrap-distance-right:9pt;mso-wrap-distance-bottom:0;mso-position-horizontal:absolute;mso-position-horizontal-relative:text;mso-position-vertical:absolute;mso-position-vertical-relative:text" from=".7pt,-.35pt" to="430.2pt,-.35pt" o:gfxdata="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" strokecolor="black [3200]" strokeweight=".5pt">
                   <v:stroke joinstyle="miter"/>
                 </v:line>
               </w:pict>
@@ -9673,7 +7636,6 @@
         </wp:anchor>
       </w:drawing>
     </w:r>
-    <w:proofErr w:type="spellStart"/>
     <w:r>
       <w:rPr>
         <w:color w:val="808080"/>
@@ -9681,17 +7643,7 @@
         <w:szCs w:val="20"/>
         <w:lang w:val="en-GB"/>
       </w:rPr>
-      <w:t>Factoría</w:t>
-    </w:r>
-    <w:proofErr w:type="spellEnd"/>
-    <w:r>
-      <w:rPr>
-        <w:color w:val="808080"/>
-        <w:sz w:val="20"/>
-        <w:szCs w:val="20"/>
-        <w:lang w:val="en-GB"/>
-      </w:rPr>
-      <w:t xml:space="preserve"> Software</w:t>
+      <w:t>Factoría Software</w:t>
     </w:r>
     <w:r>
       <w:rPr>
@@ -9773,7 +7725,7 @@
         </mc:Choice>
         <mc:Fallback>
           <w:pict>
-            <v:shapetype w14:anchorId="648390A5" id="_x0000_t32" coordsize="21600,21600" o:spt="32" o:oned="t" path="m,l21600,21600e" filled="f">
+            <v:shapetype w14:anchorId="25C02235" id="_x0000_t32" coordsize="21600,21600" o:spt="32" o:oned="t" path="m,l21600,21600e" filled="f">
               <v:path arrowok="t" fillok="f" o:connecttype="none"/>
               <o:lock v:ext="edit" shapetype="t"/>
             </v:shapetype>
@@ -9789,27 +7741,7 @@
         <w:szCs w:val="20"/>
         <w:lang w:val="en-GB"/>
       </w:rPr>
-      <w:t xml:space="preserve"> · </w:t>
-    </w:r>
-    <w:proofErr w:type="spellStart"/>
-    <w:r>
-      <w:rPr>
-        <w:color w:val="808080"/>
-        <w:sz w:val="20"/>
-        <w:szCs w:val="20"/>
-        <w:lang w:val="en-GB"/>
-      </w:rPr>
-      <w:t>Consultoría</w:t>
-    </w:r>
-    <w:proofErr w:type="spellEnd"/>
-    <w:r>
-      <w:rPr>
-        <w:color w:val="808080"/>
-        <w:sz w:val="20"/>
-        <w:szCs w:val="20"/>
-        <w:lang w:val="en-GB"/>
-      </w:rPr>
-      <w:t xml:space="preserve"> IT · Marketing Online</w:t>
+      <w:t xml:space="preserve"> · Consultoría IT · Marketing Online</w:t>
     </w:r>
   </w:p>
   <w:p>
@@ -9947,7 +7879,6 @@
       </w:rPr>
       <w:tab/>
     </w:r>
-    <w:proofErr w:type="spellStart"/>
     <w:r>
       <w:rPr>
         <w:color w:val="808080"/>
@@ -9955,17 +7886,7 @@
         <w:szCs w:val="20"/>
         <w:lang w:val="en-GB"/>
       </w:rPr>
-      <w:t>Factoría</w:t>
-    </w:r>
-    <w:proofErr w:type="spellEnd"/>
-    <w:r>
-      <w:rPr>
-        <w:color w:val="808080"/>
-        <w:sz w:val="20"/>
-        <w:szCs w:val="20"/>
-        <w:lang w:val="en-GB"/>
-      </w:rPr>
-      <w:t xml:space="preserve"> Software</w:t>
+      <w:t>Factoría Software</w:t>
     </w:r>
     <w:r>
       <w:rPr>
@@ -10047,7 +7968,7 @@
         </mc:Choice>
         <mc:Fallback>
           <w:pict>
-            <v:shapetype w14:anchorId="173ADC7A" id="_x0000_t32" coordsize="21600,21600" o:spt="32" o:oned="t" path="m,l21600,21600e" filled="f">
+            <v:shapetype w14:anchorId="36F90DAE" id="_x0000_t32" coordsize="21600,21600" o:spt="32" o:oned="t" path="m,l21600,21600e" filled="f">
               <v:path arrowok="t" fillok="f" o:connecttype="none"/>
               <o:lock v:ext="edit" shapetype="t"/>
             </v:shapetype>
@@ -10063,27 +7984,7 @@
         <w:szCs w:val="20"/>
         <w:lang w:val="en-GB"/>
       </w:rPr>
-      <w:t xml:space="preserve"> · </w:t>
-    </w:r>
-    <w:proofErr w:type="spellStart"/>
-    <w:r>
-      <w:rPr>
-        <w:color w:val="808080"/>
-        <w:sz w:val="20"/>
-        <w:szCs w:val="20"/>
-        <w:lang w:val="en-GB"/>
-      </w:rPr>
-      <w:t>Consultoría</w:t>
-    </w:r>
-    <w:proofErr w:type="spellEnd"/>
-    <w:r>
-      <w:rPr>
-        <w:color w:val="808080"/>
-        <w:sz w:val="20"/>
-        <w:szCs w:val="20"/>
-        <w:lang w:val="en-GB"/>
-      </w:rPr>
-      <w:t xml:space="preserve"> IT · Marketing Online</w:t>
+      <w:t xml:space="preserve"> · Consultoría IT · Marketing Online</w:t>
     </w:r>
   </w:p>
   <w:p>
@@ -17491,7 +15392,7 @@
 </file>
 
 <file path=customXml/itemProps1.xml><?xml version="1.0" encoding="utf-8"?>
-<ds:datastoreItem xmlns:ds="http://schemas.openxmlformats.org/officeDocument/2006/customXml" ds:itemID="{73F41702-5893-4C7F-B961-A5A8B4EE6A5C}">
+<ds:datastoreItem xmlns:ds="http://schemas.openxmlformats.org/officeDocument/2006/customXml" ds:itemID="{5C342D08-88CE-421B-8F1C-73184BD54BF4}">
   <ds:schemaRefs>
     <ds:schemaRef ds:uri="http://schemas.openxmlformats.org/officeDocument/2006/bibliography"/>
   </ds:schemaRefs>

</xml_diff>